<commit_message>
modification diagramme class API GW
</commit_message>
<xml_diff>
--- a/documentation/133 - doc projet - MAR ALI.docx
+++ b/documentation/133 - doc projet - MAR ALI.docx
@@ -252,7 +252,7 @@
         </w:rPr>
         <w:fldChar w:fldCharType="separate"/>
       </w:r>
-      <w:hyperlink w:anchor="_Toc194307261" w:history="1">
+      <w:hyperlink w:anchor="_Toc194309576" w:history="1">
         <w:r>
           <w:rPr>
             <w:rStyle w:val="Hyperlink"/>
@@ -295,7 +295,7 @@
           <w:rPr>
             <w:webHidden/>
           </w:rPr>
-          <w:instrText xml:space="preserve"> PAGEREF _Toc194307261 \h </w:instrText>
+          <w:instrText xml:space="preserve"> PAGEREF _Toc194309576 \h </w:instrText>
         </w:r>
         <w:r>
           <w:rPr>
@@ -335,7 +335,7 @@
           <w14:ligatures w14:val="standardContextual"/>
         </w:rPr>
       </w:pPr>
-      <w:hyperlink w:anchor="_Toc194307262" w:history="1">
+      <w:hyperlink w:anchor="_Toc194309577" w:history="1">
         <w:r>
           <w:rPr>
             <w:rStyle w:val="Hyperlink"/>
@@ -376,7 +376,7 @@
           <w:rPr>
             <w:webHidden/>
           </w:rPr>
-          <w:instrText xml:space="preserve"> PAGEREF _Toc194307262 \h </w:instrText>
+          <w:instrText xml:space="preserve"> PAGEREF _Toc194309577 \h </w:instrText>
         </w:r>
         <w:r>
           <w:rPr>
@@ -416,7 +416,7 @@
           <w14:ligatures w14:val="standardContextual"/>
         </w:rPr>
       </w:pPr>
-      <w:hyperlink w:anchor="_Toc194307263" w:history="1">
+      <w:hyperlink w:anchor="_Toc194309578" w:history="1">
         <w:r>
           <w:rPr>
             <w:rStyle w:val="Hyperlink"/>
@@ -459,7 +459,7 @@
           <w:rPr>
             <w:webHidden/>
           </w:rPr>
-          <w:instrText xml:space="preserve"> PAGEREF _Toc194307263 \h </w:instrText>
+          <w:instrText xml:space="preserve"> PAGEREF _Toc194309578 \h </w:instrText>
         </w:r>
         <w:r>
           <w:rPr>
@@ -503,7 +503,7 @@
           <w14:ligatures w14:val="standardContextual"/>
         </w:rPr>
       </w:pPr>
-      <w:hyperlink w:anchor="_Toc194307264" w:history="1">
+      <w:hyperlink w:anchor="_Toc194309579" w:history="1">
         <w:r>
           <w:rPr>
             <w:rStyle w:val="Hyperlink"/>
@@ -549,7 +549,7 @@
             <w:noProof/>
             <w:webHidden/>
           </w:rPr>
-          <w:instrText xml:space="preserve"> PAGEREF _Toc194307264 \h </w:instrText>
+          <w:instrText xml:space="preserve"> PAGEREF _Toc194309579 \h </w:instrText>
         </w:r>
         <w:r>
           <w:rPr>
@@ -597,7 +597,7 @@
           <w14:ligatures w14:val="standardContextual"/>
         </w:rPr>
       </w:pPr>
-      <w:hyperlink w:anchor="_Toc194307265" w:history="1">
+      <w:hyperlink w:anchor="_Toc194309580" w:history="1">
         <w:r>
           <w:rPr>
             <w:rStyle w:val="Hyperlink"/>
@@ -643,7 +643,7 @@
             <w:noProof/>
             <w:webHidden/>
           </w:rPr>
-          <w:instrText xml:space="preserve"> PAGEREF _Toc194307265 \h </w:instrText>
+          <w:instrText xml:space="preserve"> PAGEREF _Toc194309580 \h </w:instrText>
         </w:r>
         <w:r>
           <w:rPr>
@@ -691,7 +691,7 @@
           <w14:ligatures w14:val="standardContextual"/>
         </w:rPr>
       </w:pPr>
-      <w:hyperlink w:anchor="_Toc194307266" w:history="1">
+      <w:hyperlink w:anchor="_Toc194309581" w:history="1">
         <w:r>
           <w:rPr>
             <w:rStyle w:val="Hyperlink"/>
@@ -737,7 +737,7 @@
             <w:noProof/>
             <w:webHidden/>
           </w:rPr>
-          <w:instrText xml:space="preserve"> PAGEREF _Toc194307266 \h </w:instrText>
+          <w:instrText xml:space="preserve"> PAGEREF _Toc194309581 \h </w:instrText>
         </w:r>
         <w:r>
           <w:rPr>
@@ -785,7 +785,7 @@
           <w14:ligatures w14:val="standardContextual"/>
         </w:rPr>
       </w:pPr>
-      <w:hyperlink w:anchor="_Toc194307267" w:history="1">
+      <w:hyperlink w:anchor="_Toc194309582" w:history="1">
         <w:r>
           <w:rPr>
             <w:rStyle w:val="Hyperlink"/>
@@ -831,7 +831,7 @@
             <w:noProof/>
             <w:webHidden/>
           </w:rPr>
-          <w:instrText xml:space="preserve"> PAGEREF _Toc194307267 \h </w:instrText>
+          <w:instrText xml:space="preserve"> PAGEREF _Toc194309582 \h </w:instrText>
         </w:r>
         <w:r>
           <w:rPr>
@@ -879,7 +879,7 @@
           <w14:ligatures w14:val="standardContextual"/>
         </w:rPr>
       </w:pPr>
-      <w:hyperlink w:anchor="_Toc194307268" w:history="1">
+      <w:hyperlink w:anchor="_Toc194309583" w:history="1">
         <w:r>
           <w:rPr>
             <w:rStyle w:val="Hyperlink"/>
@@ -925,7 +925,7 @@
             <w:noProof/>
             <w:webHidden/>
           </w:rPr>
-          <w:instrText xml:space="preserve"> PAGEREF _Toc194307268 \h </w:instrText>
+          <w:instrText xml:space="preserve"> PAGEREF _Toc194309583 \h </w:instrText>
         </w:r>
         <w:r>
           <w:rPr>
@@ -969,7 +969,7 @@
           <w14:ligatures w14:val="standardContextual"/>
         </w:rPr>
       </w:pPr>
-      <w:hyperlink w:anchor="_Toc194307269" w:history="1">
+      <w:hyperlink w:anchor="_Toc194309584" w:history="1">
         <w:r>
           <w:rPr>
             <w:rStyle w:val="Hyperlink"/>
@@ -1010,7 +1010,7 @@
           <w:rPr>
             <w:webHidden/>
           </w:rPr>
-          <w:instrText xml:space="preserve"> PAGEREF _Toc194307269 \h </w:instrText>
+          <w:instrText xml:space="preserve"> PAGEREF _Toc194309584 \h </w:instrText>
         </w:r>
         <w:r>
           <w:rPr>
@@ -1054,7 +1054,7 @@
           <w14:ligatures w14:val="standardContextual"/>
         </w:rPr>
       </w:pPr>
-      <w:hyperlink w:anchor="_Toc194307270" w:history="1">
+      <w:hyperlink w:anchor="_Toc194309585" w:history="1">
         <w:r>
           <w:rPr>
             <w:rStyle w:val="Hyperlink"/>
@@ -1100,7 +1100,7 @@
             <w:noProof/>
             <w:webHidden/>
           </w:rPr>
-          <w:instrText xml:space="preserve"> PAGEREF _Toc194307270 \h </w:instrText>
+          <w:instrText xml:space="preserve"> PAGEREF _Toc194309585 \h </w:instrText>
         </w:r>
         <w:r>
           <w:rPr>
@@ -1148,7 +1148,7 @@
           <w14:ligatures w14:val="standardContextual"/>
         </w:rPr>
       </w:pPr>
-      <w:hyperlink w:anchor="_Toc194307271" w:history="1">
+      <w:hyperlink w:anchor="_Toc194309586" w:history="1">
         <w:r>
           <w:rPr>
             <w:rStyle w:val="Hyperlink"/>
@@ -1194,7 +1194,7 @@
             <w:noProof/>
             <w:webHidden/>
           </w:rPr>
-          <w:instrText xml:space="preserve"> PAGEREF _Toc194307271 \h </w:instrText>
+          <w:instrText xml:space="preserve"> PAGEREF _Toc194309586 \h </w:instrText>
         </w:r>
         <w:r>
           <w:rPr>
@@ -1238,7 +1238,7 @@
           <w14:ligatures w14:val="standardContextual"/>
         </w:rPr>
       </w:pPr>
-      <w:hyperlink w:anchor="_Toc194307272" w:history="1">
+      <w:hyperlink w:anchor="_Toc194309587" w:history="1">
         <w:r>
           <w:rPr>
             <w:rStyle w:val="Hyperlink"/>
@@ -1279,7 +1279,7 @@
           <w:rPr>
             <w:webHidden/>
           </w:rPr>
-          <w:instrText xml:space="preserve"> PAGEREF _Toc194307272 \h </w:instrText>
+          <w:instrText xml:space="preserve"> PAGEREF _Toc194309587 \h </w:instrText>
         </w:r>
         <w:r>
           <w:rPr>
@@ -1323,7 +1323,7 @@
           <w14:ligatures w14:val="standardContextual"/>
         </w:rPr>
       </w:pPr>
-      <w:hyperlink w:anchor="_Toc194307273" w:history="1">
+      <w:hyperlink w:anchor="_Toc194309588" w:history="1">
         <w:r>
           <w:rPr>
             <w:rStyle w:val="Hyperlink"/>
@@ -1369,7 +1369,7 @@
             <w:noProof/>
             <w:webHidden/>
           </w:rPr>
-          <w:instrText xml:space="preserve"> PAGEREF _Toc194307273 \h </w:instrText>
+          <w:instrText xml:space="preserve"> PAGEREF _Toc194309588 \h </w:instrText>
         </w:r>
         <w:r>
           <w:rPr>
@@ -1417,7 +1417,7 @@
           <w14:ligatures w14:val="standardContextual"/>
         </w:rPr>
       </w:pPr>
-      <w:hyperlink w:anchor="_Toc194307274" w:history="1">
+      <w:hyperlink w:anchor="_Toc194309589" w:history="1">
         <w:r>
           <w:rPr>
             <w:rStyle w:val="Hyperlink"/>
@@ -1463,7 +1463,7 @@
             <w:noProof/>
             <w:webHidden/>
           </w:rPr>
-          <w:instrText xml:space="preserve"> PAGEREF _Toc194307274 \h </w:instrText>
+          <w:instrText xml:space="preserve"> PAGEREF _Toc194309589 \h </w:instrText>
         </w:r>
         <w:r>
           <w:rPr>
@@ -1511,7 +1511,7 @@
           <w14:ligatures w14:val="standardContextual"/>
         </w:rPr>
       </w:pPr>
-      <w:hyperlink w:anchor="_Toc194307275" w:history="1">
+      <w:hyperlink w:anchor="_Toc194309590" w:history="1">
         <w:r>
           <w:rPr>
             <w:rStyle w:val="Hyperlink"/>
@@ -1557,7 +1557,7 @@
             <w:noProof/>
             <w:webHidden/>
           </w:rPr>
-          <w:instrText xml:space="preserve"> PAGEREF _Toc194307275 \h </w:instrText>
+          <w:instrText xml:space="preserve"> PAGEREF _Toc194309590 \h </w:instrText>
         </w:r>
         <w:r>
           <w:rPr>
@@ -1601,7 +1601,7 @@
           <w14:ligatures w14:val="standardContextual"/>
         </w:rPr>
       </w:pPr>
-      <w:hyperlink w:anchor="_Toc194307276" w:history="1">
+      <w:hyperlink w:anchor="_Toc194309591" w:history="1">
         <w:r>
           <w:rPr>
             <w:rStyle w:val="Hyperlink"/>
@@ -1642,7 +1642,7 @@
           <w:rPr>
             <w:webHidden/>
           </w:rPr>
-          <w:instrText xml:space="preserve"> PAGEREF _Toc194307276 \h </w:instrText>
+          <w:instrText xml:space="preserve"> PAGEREF _Toc194309591 \h </w:instrText>
         </w:r>
         <w:r>
           <w:rPr>
@@ -1686,7 +1686,7 @@
           <w14:ligatures w14:val="standardContextual"/>
         </w:rPr>
       </w:pPr>
-      <w:hyperlink w:anchor="_Toc194307277" w:history="1">
+      <w:hyperlink w:anchor="_Toc194309592" w:history="1">
         <w:r>
           <w:rPr>
             <w:rStyle w:val="Hyperlink"/>
@@ -1732,7 +1732,7 @@
             <w:noProof/>
             <w:webHidden/>
           </w:rPr>
-          <w:instrText xml:space="preserve"> PAGEREF _Toc194307277 \h </w:instrText>
+          <w:instrText xml:space="preserve"> PAGEREF _Toc194309592 \h </w:instrText>
         </w:r>
         <w:r>
           <w:rPr>
@@ -1780,7 +1780,7 @@
           <w14:ligatures w14:val="standardContextual"/>
         </w:rPr>
       </w:pPr>
-      <w:hyperlink w:anchor="_Toc194307278" w:history="1">
+      <w:hyperlink w:anchor="_Toc194309593" w:history="1">
         <w:r>
           <w:rPr>
             <w:rStyle w:val="Hyperlink"/>
@@ -1826,7 +1826,7 @@
             <w:noProof/>
             <w:webHidden/>
           </w:rPr>
-          <w:instrText xml:space="preserve"> PAGEREF _Toc194307278 \h </w:instrText>
+          <w:instrText xml:space="preserve"> PAGEREF _Toc194309593 \h </w:instrText>
         </w:r>
         <w:r>
           <w:rPr>
@@ -1870,7 +1870,7 @@
           <w14:ligatures w14:val="standardContextual"/>
         </w:rPr>
       </w:pPr>
-      <w:hyperlink w:anchor="_Toc194307279" w:history="1">
+      <w:hyperlink w:anchor="_Toc194309594" w:history="1">
         <w:r>
           <w:rPr>
             <w:rStyle w:val="Hyperlink"/>
@@ -1911,7 +1911,7 @@
           <w:rPr>
             <w:webHidden/>
           </w:rPr>
-          <w:instrText xml:space="preserve"> PAGEREF _Toc194307279 \h </w:instrText>
+          <w:instrText xml:space="preserve"> PAGEREF _Toc194309594 \h </w:instrText>
         </w:r>
         <w:r>
           <w:rPr>
@@ -1951,7 +1951,7 @@
           <w14:ligatures w14:val="standardContextual"/>
         </w:rPr>
       </w:pPr>
-      <w:hyperlink w:anchor="_Toc194307280" w:history="1">
+      <w:hyperlink w:anchor="_Toc194309595" w:history="1">
         <w:r>
           <w:rPr>
             <w:rStyle w:val="Hyperlink"/>
@@ -1992,7 +1992,7 @@
           <w:rPr>
             <w:webHidden/>
           </w:rPr>
-          <w:instrText xml:space="preserve"> PAGEREF _Toc194307280 \h </w:instrText>
+          <w:instrText xml:space="preserve"> PAGEREF _Toc194309595 \h </w:instrText>
         </w:r>
         <w:r>
           <w:rPr>
@@ -2036,7 +2036,7 @@
           <w14:ligatures w14:val="standardContextual"/>
         </w:rPr>
       </w:pPr>
-      <w:hyperlink w:anchor="_Toc194307281" w:history="1">
+      <w:hyperlink w:anchor="_Toc194309596" w:history="1">
         <w:r>
           <w:rPr>
             <w:rStyle w:val="Hyperlink"/>
@@ -2082,7 +2082,7 @@
             <w:noProof/>
             <w:webHidden/>
           </w:rPr>
-          <w:instrText xml:space="preserve"> PAGEREF _Toc194307281 \h </w:instrText>
+          <w:instrText xml:space="preserve"> PAGEREF _Toc194309596 \h </w:instrText>
         </w:r>
         <w:r>
           <w:rPr>
@@ -2130,7 +2130,7 @@
           <w14:ligatures w14:val="standardContextual"/>
         </w:rPr>
       </w:pPr>
-      <w:hyperlink w:anchor="_Toc194307282" w:history="1">
+      <w:hyperlink w:anchor="_Toc194309597" w:history="1">
         <w:r>
           <w:rPr>
             <w:rStyle w:val="Hyperlink"/>
@@ -2176,7 +2176,7 @@
             <w:noProof/>
             <w:webHidden/>
           </w:rPr>
-          <w:instrText xml:space="preserve"> PAGEREF _Toc194307282 \h </w:instrText>
+          <w:instrText xml:space="preserve"> PAGEREF _Toc194309597 \h </w:instrText>
         </w:r>
         <w:r>
           <w:rPr>
@@ -2224,7 +2224,7 @@
           <w14:ligatures w14:val="standardContextual"/>
         </w:rPr>
       </w:pPr>
-      <w:hyperlink w:anchor="_Toc194307283" w:history="1">
+      <w:hyperlink w:anchor="_Toc194309598" w:history="1">
         <w:r>
           <w:rPr>
             <w:rStyle w:val="Hyperlink"/>
@@ -2270,7 +2270,7 @@
             <w:noProof/>
             <w:webHidden/>
           </w:rPr>
-          <w:instrText xml:space="preserve"> PAGEREF _Toc194307283 \h </w:instrText>
+          <w:instrText xml:space="preserve"> PAGEREF _Toc194309598 \h </w:instrText>
         </w:r>
         <w:r>
           <w:rPr>
@@ -2318,7 +2318,7 @@
           <w14:ligatures w14:val="standardContextual"/>
         </w:rPr>
       </w:pPr>
-      <w:hyperlink w:anchor="_Toc194307284" w:history="1">
+      <w:hyperlink w:anchor="_Toc194309599" w:history="1">
         <w:r>
           <w:rPr>
             <w:rStyle w:val="Hyperlink"/>
@@ -2364,7 +2364,7 @@
             <w:noProof/>
             <w:webHidden/>
           </w:rPr>
-          <w:instrText xml:space="preserve"> PAGEREF _Toc194307284 \h </w:instrText>
+          <w:instrText xml:space="preserve"> PAGEREF _Toc194309599 \h </w:instrText>
         </w:r>
         <w:r>
           <w:rPr>
@@ -2412,7 +2412,7 @@
           <w14:ligatures w14:val="standardContextual"/>
         </w:rPr>
       </w:pPr>
-      <w:hyperlink w:anchor="_Toc194307285" w:history="1">
+      <w:hyperlink w:anchor="_Toc194309600" w:history="1">
         <w:r>
           <w:rPr>
             <w:rStyle w:val="Hyperlink"/>
@@ -2458,7 +2458,7 @@
             <w:noProof/>
             <w:webHidden/>
           </w:rPr>
-          <w:instrText xml:space="preserve"> PAGEREF _Toc194307285 \h </w:instrText>
+          <w:instrText xml:space="preserve"> PAGEREF _Toc194309600 \h </w:instrText>
         </w:r>
         <w:r>
           <w:rPr>
@@ -2502,7 +2502,7 @@
           <w14:ligatures w14:val="standardContextual"/>
         </w:rPr>
       </w:pPr>
-      <w:hyperlink w:anchor="_Toc194307286" w:history="1">
+      <w:hyperlink w:anchor="_Toc194309601" w:history="1">
         <w:r>
           <w:rPr>
             <w:rStyle w:val="Hyperlink"/>
@@ -2545,7 +2545,7 @@
           <w:rPr>
             <w:webHidden/>
           </w:rPr>
-          <w:instrText xml:space="preserve"> PAGEREF _Toc194307286 \h </w:instrText>
+          <w:instrText xml:space="preserve"> PAGEREF _Toc194309601 \h </w:instrText>
         </w:r>
         <w:r>
           <w:rPr>
@@ -2589,7 +2589,7 @@
           <w14:ligatures w14:val="standardContextual"/>
         </w:rPr>
       </w:pPr>
-      <w:hyperlink w:anchor="_Toc194307287" w:history="1">
+      <w:hyperlink w:anchor="_Toc194309602" w:history="1">
         <w:r>
           <w:rPr>
             <w:rStyle w:val="Hyperlink"/>
@@ -2637,7 +2637,7 @@
             <w:noProof/>
             <w:webHidden/>
           </w:rPr>
-          <w:instrText xml:space="preserve"> PAGEREF _Toc194307287 \h </w:instrText>
+          <w:instrText xml:space="preserve"> PAGEREF _Toc194309602 \h </w:instrText>
         </w:r>
         <w:r>
           <w:rPr>
@@ -2685,7 +2685,7 @@
           <w14:ligatures w14:val="standardContextual"/>
         </w:rPr>
       </w:pPr>
-      <w:hyperlink w:anchor="_Toc194307288" w:history="1">
+      <w:hyperlink w:anchor="_Toc194309603" w:history="1">
         <w:r>
           <w:rPr>
             <w:rStyle w:val="Hyperlink"/>
@@ -2733,7 +2733,7 @@
             <w:noProof/>
             <w:webHidden/>
           </w:rPr>
-          <w:instrText xml:space="preserve"> PAGEREF _Toc194307288 \h </w:instrText>
+          <w:instrText xml:space="preserve"> PAGEREF _Toc194309603 \h </w:instrText>
         </w:r>
         <w:r>
           <w:rPr>
@@ -2777,7 +2777,7 @@
           <w14:ligatures w14:val="standardContextual"/>
         </w:rPr>
       </w:pPr>
-      <w:hyperlink w:anchor="_Toc194307289" w:history="1">
+      <w:hyperlink w:anchor="_Toc194309604" w:history="1">
         <w:r>
           <w:rPr>
             <w:rStyle w:val="Hyperlink"/>
@@ -2818,7 +2818,7 @@
           <w:rPr>
             <w:webHidden/>
           </w:rPr>
-          <w:instrText xml:space="preserve"> PAGEREF _Toc194307289 \h </w:instrText>
+          <w:instrText xml:space="preserve"> PAGEREF _Toc194309604 \h </w:instrText>
         </w:r>
         <w:r>
           <w:rPr>
@@ -2858,7 +2858,7 @@
           <w14:ligatures w14:val="standardContextual"/>
         </w:rPr>
       </w:pPr>
-      <w:hyperlink w:anchor="_Toc194307290" w:history="1">
+      <w:hyperlink w:anchor="_Toc194309605" w:history="1">
         <w:r>
           <w:rPr>
             <w:rStyle w:val="Hyperlink"/>
@@ -2899,7 +2899,7 @@
           <w:rPr>
             <w:webHidden/>
           </w:rPr>
-          <w:instrText xml:space="preserve"> PAGEREF _Toc194307290 \h </w:instrText>
+          <w:instrText xml:space="preserve"> PAGEREF _Toc194309605 \h </w:instrText>
         </w:r>
         <w:r>
           <w:rPr>
@@ -2939,7 +2939,7 @@
           <w14:ligatures w14:val="standardContextual"/>
         </w:rPr>
       </w:pPr>
-      <w:hyperlink w:anchor="_Toc194307291" w:history="1">
+      <w:hyperlink w:anchor="_Toc194309606" w:history="1">
         <w:r>
           <w:rPr>
             <w:rStyle w:val="Hyperlink"/>
@@ -2980,7 +2980,7 @@
           <w:rPr>
             <w:webHidden/>
           </w:rPr>
-          <w:instrText xml:space="preserve"> PAGEREF _Toc194307291 \h </w:instrText>
+          <w:instrText xml:space="preserve"> PAGEREF _Toc194309606 \h </w:instrText>
         </w:r>
         <w:r>
           <w:rPr>
@@ -3020,7 +3020,7 @@
           <w14:ligatures w14:val="standardContextual"/>
         </w:rPr>
       </w:pPr>
-      <w:hyperlink w:anchor="_Toc194307292" w:history="1">
+      <w:hyperlink w:anchor="_Toc194309607" w:history="1">
         <w:r>
           <w:rPr>
             <w:rStyle w:val="Hyperlink"/>
@@ -3061,7 +3061,7 @@
           <w:rPr>
             <w:webHidden/>
           </w:rPr>
-          <w:instrText xml:space="preserve"> PAGEREF _Toc194307292 \h </w:instrText>
+          <w:instrText xml:space="preserve"> PAGEREF _Toc194309607 \h </w:instrText>
         </w:r>
         <w:r>
           <w:rPr>
@@ -3101,7 +3101,7 @@
           <w14:ligatures w14:val="standardContextual"/>
         </w:rPr>
       </w:pPr>
-      <w:hyperlink w:anchor="_Toc194307293" w:history="1">
+      <w:hyperlink w:anchor="_Toc194309608" w:history="1">
         <w:r>
           <w:rPr>
             <w:rStyle w:val="Hyperlink"/>
@@ -3142,7 +3142,7 @@
           <w:rPr>
             <w:webHidden/>
           </w:rPr>
-          <w:instrText xml:space="preserve"> PAGEREF _Toc194307293 \h </w:instrText>
+          <w:instrText xml:space="preserve"> PAGEREF _Toc194309608 \h </w:instrText>
         </w:r>
         <w:r>
           <w:rPr>
@@ -3182,7 +3182,7 @@
           <w14:ligatures w14:val="standardContextual"/>
         </w:rPr>
       </w:pPr>
-      <w:hyperlink w:anchor="_Toc194307294" w:history="1">
+      <w:hyperlink w:anchor="_Toc194309609" w:history="1">
         <w:r>
           <w:rPr>
             <w:rStyle w:val="Hyperlink"/>
@@ -3225,7 +3225,7 @@
           <w:rPr>
             <w:webHidden/>
           </w:rPr>
-          <w:instrText xml:space="preserve"> PAGEREF _Toc194307294 \h </w:instrText>
+          <w:instrText xml:space="preserve"> PAGEREF _Toc194309609 \h </w:instrText>
         </w:r>
         <w:r>
           <w:rPr>
@@ -3265,7 +3265,7 @@
           <w14:ligatures w14:val="standardContextual"/>
         </w:rPr>
       </w:pPr>
-      <w:hyperlink w:anchor="_Toc194307295" w:history="1">
+      <w:hyperlink w:anchor="_Toc194309610" w:history="1">
         <w:r>
           <w:rPr>
             <w:rStyle w:val="Hyperlink"/>
@@ -3308,7 +3308,7 @@
           <w:rPr>
             <w:webHidden/>
           </w:rPr>
-          <w:instrText xml:space="preserve"> PAGEREF _Toc194307295 \h </w:instrText>
+          <w:instrText xml:space="preserve"> PAGEREF _Toc194309610 \h </w:instrText>
         </w:r>
         <w:r>
           <w:rPr>
@@ -3348,7 +3348,7 @@
           <w14:ligatures w14:val="standardContextual"/>
         </w:rPr>
       </w:pPr>
-      <w:hyperlink w:anchor="_Toc194307296" w:history="1">
+      <w:hyperlink w:anchor="_Toc194309611" w:history="1">
         <w:r>
           <w:rPr>
             <w:rStyle w:val="Hyperlink"/>
@@ -3391,7 +3391,7 @@
           <w:rPr>
             <w:webHidden/>
           </w:rPr>
-          <w:instrText xml:space="preserve"> PAGEREF _Toc194307296 \h </w:instrText>
+          <w:instrText xml:space="preserve"> PAGEREF _Toc194309611 \h </w:instrText>
         </w:r>
         <w:r>
           <w:rPr>
@@ -3431,7 +3431,7 @@
           <w14:ligatures w14:val="standardContextual"/>
         </w:rPr>
       </w:pPr>
-      <w:hyperlink w:anchor="_Toc194307297" w:history="1">
+      <w:hyperlink w:anchor="_Toc194309612" w:history="1">
         <w:r>
           <w:rPr>
             <w:rStyle w:val="Hyperlink"/>
@@ -3474,7 +3474,7 @@
           <w:rPr>
             <w:webHidden/>
           </w:rPr>
-          <w:instrText xml:space="preserve"> PAGEREF _Toc194307297 \h </w:instrText>
+          <w:instrText xml:space="preserve"> PAGEREF _Toc194309612 \h </w:instrText>
         </w:r>
         <w:r>
           <w:rPr>
@@ -3514,7 +3514,7 @@
           <w14:ligatures w14:val="standardContextual"/>
         </w:rPr>
       </w:pPr>
-      <w:hyperlink w:anchor="_Toc194307298" w:history="1">
+      <w:hyperlink w:anchor="_Toc194309613" w:history="1">
         <w:r>
           <w:rPr>
             <w:rStyle w:val="Hyperlink"/>
@@ -3557,7 +3557,7 @@
           <w:rPr>
             <w:webHidden/>
           </w:rPr>
-          <w:instrText xml:space="preserve"> PAGEREF _Toc194307298 \h </w:instrText>
+          <w:instrText xml:space="preserve"> PAGEREF _Toc194309613 \h </w:instrText>
         </w:r>
         <w:r>
           <w:rPr>
@@ -3597,7 +3597,7 @@
           <w14:ligatures w14:val="standardContextual"/>
         </w:rPr>
       </w:pPr>
-      <w:hyperlink w:anchor="_Toc194307299" w:history="1">
+      <w:hyperlink w:anchor="_Toc194309614" w:history="1">
         <w:r>
           <w:rPr>
             <w:rStyle w:val="Hyperlink"/>
@@ -3640,7 +3640,7 @@
           <w:rPr>
             <w:webHidden/>
           </w:rPr>
-          <w:instrText xml:space="preserve"> PAGEREF _Toc194307299 \h </w:instrText>
+          <w:instrText xml:space="preserve"> PAGEREF _Toc194309614 \h </w:instrText>
         </w:r>
         <w:r>
           <w:rPr>
@@ -3680,7 +3680,7 @@
           <w14:ligatures w14:val="standardContextual"/>
         </w:rPr>
       </w:pPr>
-      <w:hyperlink w:anchor="_Toc194307300" w:history="1">
+      <w:hyperlink w:anchor="_Toc194309615" w:history="1">
         <w:r>
           <w:rPr>
             <w:rStyle w:val="Hyperlink"/>
@@ -3723,7 +3723,7 @@
           <w:rPr>
             <w:webHidden/>
           </w:rPr>
-          <w:instrText xml:space="preserve"> PAGEREF _Toc194307300 \h </w:instrText>
+          <w:instrText xml:space="preserve"> PAGEREF _Toc194309615 \h </w:instrText>
         </w:r>
         <w:r>
           <w:rPr>
@@ -3763,7 +3763,7 @@
           <w14:ligatures w14:val="standardContextual"/>
         </w:rPr>
       </w:pPr>
-      <w:hyperlink w:anchor="_Toc194307301" w:history="1">
+      <w:hyperlink w:anchor="_Toc194309616" w:history="1">
         <w:r>
           <w:rPr>
             <w:rStyle w:val="Hyperlink"/>
@@ -3806,7 +3806,7 @@
           <w:rPr>
             <w:webHidden/>
           </w:rPr>
-          <w:instrText xml:space="preserve"> PAGEREF _Toc194307301 \h </w:instrText>
+          <w:instrText xml:space="preserve"> PAGEREF _Toc194309616 \h </w:instrText>
         </w:r>
         <w:r>
           <w:rPr>
@@ -3846,7 +3846,7 @@
           <w14:ligatures w14:val="standardContextual"/>
         </w:rPr>
       </w:pPr>
-      <w:hyperlink w:anchor="_Toc194307302" w:history="1">
+      <w:hyperlink w:anchor="_Toc194309617" w:history="1">
         <w:r>
           <w:rPr>
             <w:rStyle w:val="Hyperlink"/>
@@ -3889,7 +3889,7 @@
           <w:rPr>
             <w:webHidden/>
           </w:rPr>
-          <w:instrText xml:space="preserve"> PAGEREF _Toc194307302 \h </w:instrText>
+          <w:instrText xml:space="preserve"> PAGEREF _Toc194309617 \h </w:instrText>
         </w:r>
         <w:r>
           <w:rPr>
@@ -3929,7 +3929,7 @@
           <w14:ligatures w14:val="standardContextual"/>
         </w:rPr>
       </w:pPr>
-      <w:hyperlink w:anchor="_Toc194307303" w:history="1">
+      <w:hyperlink w:anchor="_Toc194309618" w:history="1">
         <w:r>
           <w:rPr>
             <w:rStyle w:val="Hyperlink"/>
@@ -3972,7 +3972,7 @@
           <w:rPr>
             <w:webHidden/>
           </w:rPr>
-          <w:instrText xml:space="preserve"> PAGEREF _Toc194307303 \h </w:instrText>
+          <w:instrText xml:space="preserve"> PAGEREF _Toc194309618 \h </w:instrText>
         </w:r>
         <w:r>
           <w:rPr>
@@ -4012,7 +4012,7 @@
           <w14:ligatures w14:val="standardContextual"/>
         </w:rPr>
       </w:pPr>
-      <w:hyperlink w:anchor="_Toc194307304" w:history="1">
+      <w:hyperlink w:anchor="_Toc194309619" w:history="1">
         <w:r>
           <w:rPr>
             <w:rStyle w:val="Hyperlink"/>
@@ -4055,7 +4055,7 @@
           <w:rPr>
             <w:webHidden/>
           </w:rPr>
-          <w:instrText xml:space="preserve"> PAGEREF _Toc194307304 \h </w:instrText>
+          <w:instrText xml:space="preserve"> PAGEREF _Toc194309619 \h </w:instrText>
         </w:r>
         <w:r>
           <w:rPr>
@@ -4095,7 +4095,7 @@
           <w14:ligatures w14:val="standardContextual"/>
         </w:rPr>
       </w:pPr>
-      <w:hyperlink w:anchor="_Toc194307305" w:history="1">
+      <w:hyperlink w:anchor="_Toc194309620" w:history="1">
         <w:r>
           <w:rPr>
             <w:rStyle w:val="Hyperlink"/>
@@ -4138,7 +4138,7 @@
           <w:rPr>
             <w:webHidden/>
           </w:rPr>
-          <w:instrText xml:space="preserve"> PAGEREF _Toc194307305 \h </w:instrText>
+          <w:instrText xml:space="preserve"> PAGEREF _Toc194309620 \h </w:instrText>
         </w:r>
         <w:r>
           <w:rPr>
@@ -4178,7 +4178,7 @@
           <w14:ligatures w14:val="standardContextual"/>
         </w:rPr>
       </w:pPr>
-      <w:hyperlink w:anchor="_Toc194307306" w:history="1">
+      <w:hyperlink w:anchor="_Toc194309621" w:history="1">
         <w:r>
           <w:rPr>
             <w:rStyle w:val="Hyperlink"/>
@@ -4221,7 +4221,7 @@
           <w:rPr>
             <w:webHidden/>
           </w:rPr>
-          <w:instrText xml:space="preserve"> PAGEREF _Toc194307306 \h </w:instrText>
+          <w:instrText xml:space="preserve"> PAGEREF _Toc194309621 \h </w:instrText>
         </w:r>
         <w:r>
           <w:rPr>
@@ -4274,7 +4274,7 @@
         </w:rPr>
       </w:pPr>
       <w:bookmarkStart w:id="2" w:name="_Ref187730939"/>
-      <w:bookmarkStart w:id="3" w:name="_Toc194307261"/>
+      <w:bookmarkStart w:id="3" w:name="_Toc194309576"/>
       <w:bookmarkEnd w:id="2"/>
       <w:r>
         <w:rPr>
@@ -4294,7 +4294,7 @@
       <w:pPr>
         <w:pStyle w:val="Heading1"/>
       </w:pPr>
-      <w:bookmarkStart w:id="4" w:name="_Toc194307262"/>
+      <w:bookmarkStart w:id="4" w:name="_Toc194309577"/>
       <w:r>
         <w:t>Analyse à faire complètement avec EA</w:t>
       </w:r>
@@ -4307,7 +4307,7 @@
           <w:lang w:val="en-GB"/>
         </w:rPr>
       </w:pPr>
-      <w:bookmarkStart w:id="5" w:name="_Toc194307263"/>
+      <w:bookmarkStart w:id="5" w:name="_Toc194309578"/>
       <w:r>
         <w:rPr>
           <w:lang w:val="en-GB"/>
@@ -4320,7 +4320,7 @@
       <w:pPr>
         <w:pStyle w:val="Heading3"/>
       </w:pPr>
-      <w:bookmarkStart w:id="6" w:name="_Toc194307264"/>
+      <w:bookmarkStart w:id="6" w:name="_Toc194309579"/>
       <w:r>
         <w:t>Use case client 1</w:t>
       </w:r>
@@ -4719,7 +4719,7 @@
       <w:pPr>
         <w:pStyle w:val="Heading3"/>
       </w:pPr>
-      <w:bookmarkStart w:id="7" w:name="_Toc194307265"/>
+      <w:bookmarkStart w:id="7" w:name="_Toc194309580"/>
       <w:r>
         <w:t>Use case client 2</w:t>
       </w:r>
@@ -5066,7 +5066,7 @@
       <w:pPr>
         <w:pStyle w:val="Heading3"/>
       </w:pPr>
-      <w:bookmarkStart w:id="8" w:name="_Toc194307266"/>
+      <w:bookmarkStart w:id="8" w:name="_Toc194309581"/>
       <w:r>
         <w:t>Use case Rest 1</w:t>
       </w:r>
@@ -5349,7 +5349,7 @@
       <w:pPr>
         <w:pStyle w:val="Heading3"/>
       </w:pPr>
-      <w:bookmarkStart w:id="9" w:name="_Toc194307267"/>
+      <w:bookmarkStart w:id="9" w:name="_Toc194309582"/>
       <w:r>
         <w:t>Use case Rest 2</w:t>
       </w:r>
@@ -5704,7 +5704,7 @@
       <w:pPr>
         <w:pStyle w:val="Heading3"/>
       </w:pPr>
-      <w:bookmarkStart w:id="10" w:name="_Toc194307268"/>
+      <w:bookmarkStart w:id="10" w:name="_Toc194309583"/>
       <w:r>
         <w:t>Use case GW</w:t>
       </w:r>
@@ -5782,7 +5782,7 @@
       <w:pPr>
         <w:pStyle w:val="Heading2"/>
       </w:pPr>
-      <w:bookmarkStart w:id="11" w:name="_Toc194307269"/>
+      <w:bookmarkStart w:id="11" w:name="_Toc194309584"/>
       <w:r>
         <w:t>Activity Diagram d'un cas complet navigant dans les applications</w:t>
       </w:r>
@@ -5792,7 +5792,7 @@
       <w:pPr>
         <w:pStyle w:val="Heading3"/>
       </w:pPr>
-      <w:bookmarkStart w:id="12" w:name="_Toc194307270"/>
+      <w:bookmarkStart w:id="12" w:name="_Toc194309585"/>
       <w:r>
         <w:t>API Rest 1</w:t>
       </w:r>
@@ -5877,7 +5877,7 @@
           <w:numId w:val="34"/>
         </w:numPr>
       </w:pPr>
-      <w:bookmarkStart w:id="13" w:name="_Toc194307271"/>
+      <w:bookmarkStart w:id="13" w:name="_Toc194309586"/>
       <w:r>
         <w:t>API Rest 2</w:t>
       </w:r>
@@ -5966,7 +5966,7 @@
       <w:pPr>
         <w:pStyle w:val="Heading2"/>
       </w:pPr>
-      <w:bookmarkStart w:id="14" w:name="_Toc194307272"/>
+      <w:bookmarkStart w:id="14" w:name="_Toc194309587"/>
       <w:r>
         <w:t>Maquettes du projet</w:t>
       </w:r>
@@ -5979,7 +5979,7 @@
       <w:pPr>
         <w:pStyle w:val="Heading3"/>
       </w:pPr>
-      <w:bookmarkStart w:id="15" w:name="_Toc194307273"/>
+      <w:bookmarkStart w:id="15" w:name="_Toc194309588"/>
       <w:r>
         <w:t>Login</w:t>
       </w:r>
@@ -6050,7 +6050,7 @@
       <w:pPr>
         <w:pStyle w:val="Heading3"/>
       </w:pPr>
-      <w:bookmarkStart w:id="16" w:name="_Toc194307274"/>
+      <w:bookmarkStart w:id="16" w:name="_Toc194309589"/>
       <w:r>
         <w:t>Admin</w:t>
       </w:r>
@@ -6134,7 +6134,7 @@
       <w:pPr>
         <w:pStyle w:val="Heading3"/>
       </w:pPr>
-      <w:bookmarkStart w:id="17" w:name="_Toc194307275"/>
+      <w:bookmarkStart w:id="17" w:name="_Toc194309590"/>
       <w:r>
         <w:t>Utilisateur</w:t>
       </w:r>
@@ -6256,7 +6256,7 @@
       <w:pPr>
         <w:pStyle w:val="Heading2"/>
       </w:pPr>
-      <w:bookmarkStart w:id="18" w:name="_Toc194307276"/>
+      <w:bookmarkStart w:id="18" w:name="_Toc194309591"/>
       <w:r>
         <w:t>Séquence</w:t>
       </w:r>
@@ -6269,7 +6269,7 @@
       <w:pPr>
         <w:pStyle w:val="Heading3"/>
       </w:pPr>
-      <w:bookmarkStart w:id="19" w:name="_Toc194307277"/>
+      <w:bookmarkStart w:id="19" w:name="_Toc194309592"/>
       <w:r>
         <w:t>API Rest 1</w:t>
       </w:r>
@@ -6563,7 +6563,7 @@
       <w:pPr>
         <w:pStyle w:val="Heading3"/>
       </w:pPr>
-      <w:bookmarkStart w:id="20" w:name="_Toc194307278"/>
+      <w:bookmarkStart w:id="20" w:name="_Toc194309593"/>
       <w:r>
         <w:t>API Rest 2</w:t>
       </w:r>
@@ -6885,7 +6885,7 @@
       <w:pPr>
         <w:pStyle w:val="Heading1"/>
       </w:pPr>
-      <w:bookmarkStart w:id="21" w:name="_Toc194307279"/>
+      <w:bookmarkStart w:id="21" w:name="_Toc194309594"/>
       <w:r>
         <w:t>Conception</w:t>
       </w:r>
@@ -6895,7 +6895,7 @@
       <w:pPr>
         <w:pStyle w:val="Heading2"/>
       </w:pPr>
-      <w:bookmarkStart w:id="22" w:name="_Toc194307280"/>
+      <w:bookmarkStart w:id="22" w:name="_Toc194309595"/>
       <w:r>
         <w:t>Diagramme de classes</w:t>
       </w:r>
@@ -6914,7 +6914,7 @@
       <w:pPr>
         <w:pStyle w:val="Heading3"/>
       </w:pPr>
-      <w:bookmarkStart w:id="23" w:name="_Toc194307281"/>
+      <w:bookmarkStart w:id="23" w:name="_Toc194309596"/>
       <w:r>
         <w:t>Application 1</w:t>
       </w:r>
@@ -7022,7 +7022,7 @@
       <w:pPr>
         <w:pStyle w:val="Heading3"/>
       </w:pPr>
-      <w:bookmarkStart w:id="24" w:name="_Toc194307282"/>
+      <w:bookmarkStart w:id="24" w:name="_Toc194309597"/>
       <w:r>
         <w:t>Application 2</w:t>
       </w:r>
@@ -7160,7 +7160,7 @@
       <w:pPr>
         <w:pStyle w:val="Heading3"/>
       </w:pPr>
-      <w:bookmarkStart w:id="25" w:name="_Toc194307283"/>
+      <w:bookmarkStart w:id="25" w:name="_Toc194309598"/>
       <w:r>
         <w:t xml:space="preserve">API </w:t>
       </w:r>
@@ -7178,10 +7178,10 @@
           <w:noProof/>
         </w:rPr>
         <w:drawing>
-          <wp:inline distT="0" distB="0" distL="0" distR="0" wp14:anchorId="61499C15" wp14:editId="47EBA40B">
-            <wp:extent cx="5753819" cy="3901082"/>
-            <wp:effectExtent l="0" t="0" r="0" b="4445"/>
-            <wp:docPr id="2025506335" name="Image 1" descr="Une image contenant texte, capture d’écran, diagramme, Rectangle&#10;&#10;Le contenu généré par l’IA peut être incorrect."/>
+          <wp:inline distT="0" distB="0" distL="0" distR="0" wp14:anchorId="61499C15" wp14:editId="2C0698ED">
+            <wp:extent cx="5515125" cy="3901858"/>
+            <wp:effectExtent l="0" t="0" r="0" b="3810"/>
+            <wp:docPr id="2025506335" name="Image 1"/>
             <wp:cNvGraphicFramePr>
               <a:graphicFrameLocks xmlns:a="http://schemas.openxmlformats.org/drawingml/2006/main" noChangeAspect="1"/>
             </wp:cNvGraphicFramePr>
@@ -7189,7 +7189,7 @@
               <a:graphicData uri="http://schemas.openxmlformats.org/drawingml/2006/picture">
                 <pic:pic xmlns:pic="http://schemas.openxmlformats.org/drawingml/2006/picture">
                   <pic:nvPicPr>
-                    <pic:cNvPr id="2025506335" name="Image 1" descr="Une image contenant texte, capture d’écran, diagramme, Rectangle&#10;&#10;Le contenu généré par l’IA peut être incorrect."/>
+                    <pic:cNvPr id="2025506335" name="Image 1"/>
                     <pic:cNvPicPr/>
                   </pic:nvPicPr>
                   <pic:blipFill>
@@ -7201,7 +7201,7 @@
                   <pic:spPr>
                     <a:xfrm>
                       <a:off x="0" y="0"/>
-                      <a:ext cx="5754964" cy="3901858"/>
+                      <a:ext cx="5515125" cy="3901858"/>
                     </a:xfrm>
                     <a:prstGeom prst="rect">
                       <a:avLst/>
@@ -7219,20 +7219,32 @@
         <w:pStyle w:val="Txtjustifi"/>
       </w:pPr>
       <w:r>
-        <w:t xml:space="preserve">Ceci représente le diagramme de classe ApiGateway. Il contient une classe Douanier qui sera le point d’entrée de notre Api. </w:t>
-      </w:r>
-      <w:r>
-        <w:t xml:space="preserve">Elle pourra ensuite faire le lien avec </w:t>
-      </w:r>
-      <w:r>
-        <w:t xml:space="preserve">les 2 Rest. </w:t>
+        <w:t>Ceci représente le diagramme de classe ApiGateway</w:t>
+      </w:r>
+      <w:r>
+        <w:t xml:space="preserve">. </w:t>
+      </w:r>
+      <w:r>
+        <w:t xml:space="preserve">Elle contiendra </w:t>
+      </w:r>
+      <w:r>
+        <w:t xml:space="preserve">la classe Douanier qui appellera les manager adéquat </w:t>
+      </w:r>
+      <w:r>
+        <w:t xml:space="preserve">et qui </w:t>
+      </w:r>
+      <w:r>
+        <w:t>appelleront ensuite les bon Rest</w:t>
+      </w:r>
+      <w:r>
+        <w:t>.</w:t>
       </w:r>
     </w:p>
     <w:p>
       <w:pPr>
         <w:pStyle w:val="Heading3"/>
       </w:pPr>
-      <w:bookmarkStart w:id="26" w:name="_Toc194307284"/>
+      <w:bookmarkStart w:id="26" w:name="_Toc194309599"/>
       <w:r>
         <w:t xml:space="preserve">API </w:t>
       </w:r>
@@ -7301,7 +7313,7 @@
       <w:pPr>
         <w:pStyle w:val="Heading3"/>
       </w:pPr>
-      <w:bookmarkStart w:id="27" w:name="_Toc194307285"/>
+      <w:bookmarkStart w:id="27" w:name="_Toc194309600"/>
       <w:r>
         <w:t xml:space="preserve">API </w:t>
       </w:r>
@@ -7430,7 +7442,7 @@
           <w:highlight w:val="yellow"/>
         </w:rPr>
       </w:pPr>
-      <w:bookmarkStart w:id="28" w:name="_Toc194307286"/>
+      <w:bookmarkStart w:id="28" w:name="_Toc194309601"/>
       <w:r>
         <w:rPr>
           <w:highlight w:val="yellow"/>
@@ -7446,7 +7458,7 @@
           <w:highlight w:val="yellow"/>
         </w:rPr>
       </w:pPr>
-      <w:bookmarkStart w:id="29" w:name="_Toc194307287"/>
+      <w:bookmarkStart w:id="29" w:name="_Toc194309602"/>
       <w:r>
         <w:rPr>
           <w:highlight w:val="yellow"/>
@@ -7510,7 +7522,7 @@
           <w:highlight w:val="yellow"/>
         </w:rPr>
       </w:pPr>
-      <w:bookmarkStart w:id="30" w:name="_Toc194307288"/>
+      <w:bookmarkStart w:id="30" w:name="_Toc194309603"/>
       <w:r>
         <w:rPr>
           <w:highlight w:val="yellow"/>
@@ -7571,7 +7583,7 @@
       <w:pPr>
         <w:pStyle w:val="Heading1"/>
       </w:pPr>
-      <w:bookmarkStart w:id="31" w:name="_Toc194307289"/>
+      <w:bookmarkStart w:id="31" w:name="_Toc194309604"/>
       <w:r>
         <w:t>Bases de données</w:t>
       </w:r>
@@ -7581,7 +7593,7 @@
       <w:pPr>
         <w:pStyle w:val="Heading2"/>
       </w:pPr>
-      <w:bookmarkStart w:id="32" w:name="_Toc194307290"/>
+      <w:bookmarkStart w:id="32" w:name="_Toc194309605"/>
       <w:r>
         <w:t>Modèles ER</w:t>
       </w:r>
@@ -7752,7 +7764,7 @@
       <w:pPr>
         <w:pStyle w:val="Heading2"/>
       </w:pPr>
-      <w:bookmarkStart w:id="33" w:name="_Toc194307291"/>
+      <w:bookmarkStart w:id="33" w:name="_Toc194309606"/>
       <w:r>
         <w:t xml:space="preserve">Modèles </w:t>
       </w:r>
@@ -7768,7 +7780,7 @@
       <w:pPr>
         <w:pStyle w:val="Heading2"/>
       </w:pPr>
-      <w:bookmarkStart w:id="34" w:name="_Toc194307292"/>
+      <w:bookmarkStart w:id="34" w:name="_Toc194309607"/>
       <w:r>
         <w:t>DB 1</w:t>
       </w:r>
@@ -7958,7 +7970,7 @@
       <w:pPr>
         <w:pStyle w:val="Heading2"/>
       </w:pPr>
-      <w:bookmarkStart w:id="35" w:name="_Toc194307293"/>
+      <w:bookmarkStart w:id="35" w:name="_Toc194309608"/>
       <w:r>
         <w:t>DB 2</w:t>
       </w:r>
@@ -8225,7 +8237,7 @@
           <w:highlight w:val="yellow"/>
         </w:rPr>
       </w:pPr>
-      <w:bookmarkStart w:id="36" w:name="_Toc194307294"/>
+      <w:bookmarkStart w:id="36" w:name="_Toc194309609"/>
       <w:r>
         <w:rPr>
           <w:highlight w:val="yellow"/>
@@ -8241,7 +8253,7 @@
           <w:highlight w:val="yellow"/>
         </w:rPr>
       </w:pPr>
-      <w:bookmarkStart w:id="37" w:name="_Toc194307295"/>
+      <w:bookmarkStart w:id="37" w:name="_Toc194309610"/>
       <w:r>
         <w:rPr>
           <w:highlight w:val="yellow"/>
@@ -8257,7 +8269,7 @@
           <w:highlight w:val="yellow"/>
         </w:rPr>
       </w:pPr>
-      <w:bookmarkStart w:id="38" w:name="_Toc194307296"/>
+      <w:bookmarkStart w:id="38" w:name="_Toc194309611"/>
       <w:r>
         <w:rPr>
           <w:highlight w:val="yellow"/>
@@ -8273,7 +8285,7 @@
           <w:highlight w:val="yellow"/>
         </w:rPr>
       </w:pPr>
-      <w:bookmarkStart w:id="39" w:name="_Toc194307297"/>
+      <w:bookmarkStart w:id="39" w:name="_Toc194309612"/>
       <w:r>
         <w:rPr>
           <w:highlight w:val="yellow"/>
@@ -8289,7 +8301,7 @@
           <w:highlight w:val="yellow"/>
         </w:rPr>
       </w:pPr>
-      <w:bookmarkStart w:id="40" w:name="_Toc194307298"/>
+      <w:bookmarkStart w:id="40" w:name="_Toc194309613"/>
       <w:r>
         <w:rPr>
           <w:highlight w:val="yellow"/>
@@ -8305,7 +8317,7 @@
           <w:highlight w:val="yellow"/>
         </w:rPr>
       </w:pPr>
-      <w:bookmarkStart w:id="41" w:name="_Toc194307299"/>
+      <w:bookmarkStart w:id="41" w:name="_Toc194309614"/>
       <w:r>
         <w:rPr>
           <w:highlight w:val="yellow"/>
@@ -8321,7 +8333,7 @@
           <w:highlight w:val="yellow"/>
         </w:rPr>
       </w:pPr>
-      <w:bookmarkStart w:id="42" w:name="_Toc194307300"/>
+      <w:bookmarkStart w:id="42" w:name="_Toc194309615"/>
       <w:r>
         <w:rPr>
           <w:highlight w:val="yellow"/>
@@ -8337,7 +8349,7 @@
           <w:highlight w:val="yellow"/>
         </w:rPr>
       </w:pPr>
-      <w:bookmarkStart w:id="43" w:name="_Toc194307301"/>
+      <w:bookmarkStart w:id="43" w:name="_Toc194309616"/>
       <w:r>
         <w:rPr>
           <w:highlight w:val="yellow"/>
@@ -8353,7 +8365,7 @@
           <w:highlight w:val="yellow"/>
         </w:rPr>
       </w:pPr>
-      <w:bookmarkStart w:id="44" w:name="_Toc194307302"/>
+      <w:bookmarkStart w:id="44" w:name="_Toc194309617"/>
       <w:r>
         <w:rPr>
           <w:highlight w:val="yellow"/>
@@ -8369,7 +8381,7 @@
           <w:highlight w:val="yellow"/>
         </w:rPr>
       </w:pPr>
-      <w:bookmarkStart w:id="45" w:name="_Toc194307303"/>
+      <w:bookmarkStart w:id="45" w:name="_Toc194309618"/>
       <w:r>
         <w:rPr>
           <w:highlight w:val="yellow"/>
@@ -8385,7 +8397,7 @@
           <w:highlight w:val="yellow"/>
         </w:rPr>
       </w:pPr>
-      <w:bookmarkStart w:id="46" w:name="_Toc194307304"/>
+      <w:bookmarkStart w:id="46" w:name="_Toc194309619"/>
       <w:r>
         <w:rPr>
           <w:highlight w:val="yellow"/>
@@ -8401,7 +8413,7 @@
           <w:highlight w:val="yellow"/>
         </w:rPr>
       </w:pPr>
-      <w:bookmarkStart w:id="47" w:name="_Toc194307305"/>
+      <w:bookmarkStart w:id="47" w:name="_Toc194309620"/>
       <w:r>
         <w:rPr>
           <w:highlight w:val="yellow"/>
@@ -8423,7 +8435,7 @@
           <w:highlight w:val="yellow"/>
         </w:rPr>
       </w:pPr>
-      <w:bookmarkStart w:id="48" w:name="_Toc194307306"/>
+      <w:bookmarkStart w:id="48" w:name="_Toc194309621"/>
       <w:r>
         <w:rPr>
           <w:highlight w:val="yellow"/>
@@ -9291,113 +9303,31 @@
 <file path=word/header6.xml><?xml version="1.0" encoding="utf-8"?>
 <w:hdr xmlns:wpc="http://schemas.microsoft.com/office/word/2010/wordprocessingCanvas" xmlns:cx="http://schemas.microsoft.com/office/drawing/2014/chartex" xmlns:cx1="http://schemas.microsoft.com/office/drawing/2015/9/8/chartex" xmlns:cx2="http://schemas.microsoft.com/office/drawing/2015/10/21/chartex" xmlns:cx3="http://schemas.microsoft.com/office/drawing/2016/5/9/chartex" xmlns:cx4="http://schemas.microsoft.com/office/drawing/2016/5/10/chartex" xmlns:cx5="http://schemas.microsoft.com/office/drawing/2016/5/11/chartex" xmlns:cx6="http://schemas.microsoft.com/office/drawing/2016/5/12/chartex" xmlns:cx7="http://schemas.microsoft.com/office/drawing/2016/5/13/chartex" xmlns:cx8="http://schemas.microsoft.com/office/drawing/2016/5/14/chartex" xmlns:mc="http://schemas.openxmlformats.org/markup-compatibility/2006" xmlns:aink="http://schemas.microsoft.com/office/drawing/2016/ink" xmlns:am3d="http://schemas.microsoft.com/office/drawing/2017/model3d" xmlns:o="urn:schemas-microsoft-com:office:office" xmlns:oel="http://schemas.microsoft.com/office/2019/extlst" xmlns:r="http://schemas.openxmlformats.org/officeDocument/2006/relationships" xmlns:m="http://schemas.openxmlformats.org/officeDocument/2006/math" xmlns:v="urn:schemas-microsoft-com:vml" xmlns:wp14="http://schemas.microsoft.com/office/word/2010/wordprocessingDrawing" xmlns:wp="http://schemas.openxmlformats.org/drawingml/2006/wordprocessingDrawing" xmlns:w10="urn:schemas-microsoft-com:office:word" xmlns:w="http://schemas.openxmlformats.org/wordprocessingml/2006/main" xmlns:w14="http://schemas.microsoft.com/office/word/2010/wordml" xmlns:w15="http://schemas.microsoft.com/office/word/2012/wordml" xmlns:w16cex="http://schemas.microsoft.com/office/word/2018/wordml/cex" xmlns:w16cid="http://schemas.microsoft.com/office/word/2016/wordml/cid" xmlns:w16="http://schemas.microsoft.com/office/word/2018/wordml" xmlns:w16du="http://schemas.microsoft.com/office/word/2023/wordml/word16du" xmlns:w16sdtdh="http://schemas.microsoft.com/office/word/2020/wordml/sdtdatahash" xmlns:w16sdtfl="http://schemas.microsoft.com/office/word/2024/wordml/sdtformatlock" xmlns:w16se="http://schemas.microsoft.com/office/word/2015/wordml/symex" xmlns:wpg="http://schemas.microsoft.com/office/word/2010/wordprocessingGroup" xmlns:wpi="http://schemas.microsoft.com/office/word/2010/wordprocessingInk" xmlns:wne="http://schemas.microsoft.com/office/word/2006/wordml" xmlns:wps="http://schemas.microsoft.com/office/word/2010/wordprocessingShape" mc:Ignorable="w14 w15 w16se w16cid w16 w16cex w16sdtdh w16sdtfl w16du wp14">
   <w:p>
-    <w:r>
-      <w:fldChar w:fldCharType="begin"/>
-    </w:r>
-    <w:r>
-      <w:instrText xml:space="preserve"> TITLE   \* MERGEFORMAT </w:instrText>
-    </w:r>
-    <w:r>
-      <w:fldChar w:fldCharType="separate"/>
-    </w:r>
-    <w:r>
-      <w:t xml:space="preserve">Rapport </w:t>
-    </w:r>
-    <w:proofErr w:type="spellStart"/>
-    <w:r>
-      <w:t>personnel</w:t>
-    </w:r>
-    <w:r>
-      <w:fldChar w:fldCharType="end"/>
-    </w:r>
-    <w:r>
-      <w:fldChar w:fldCharType="begin"/>
-    </w:r>
-    <w:r>
-      <w:instrText xml:space="preserve"> TITLE   \* MERGEFORMAT </w:instrText>
-    </w:r>
-    <w:r>
-      <w:fldChar w:fldCharType="separate"/>
-    </w:r>
-    <w:r>
-      <w:t>Rapport</w:t>
-    </w:r>
-    <w:proofErr w:type="spellEnd"/>
-    <w:r>
-      <w:t xml:space="preserve"> </w:t>
-    </w:r>
-    <w:proofErr w:type="spellStart"/>
-    <w:r>
-      <w:t>personnel</w:t>
-    </w:r>
-    <w:r>
-      <w:fldChar w:fldCharType="end"/>
-    </w:r>
-    <w:r>
-      <w:fldChar w:fldCharType="begin"/>
-    </w:r>
-    <w:r>
-      <w:instrText xml:space="preserve"> TITLE  \* FirstCap  \* MERGEFORMAT </w:instrText>
-    </w:r>
-    <w:r>
-      <w:fldChar w:fldCharType="separate"/>
-    </w:r>
-    <w:r>
-      <w:t>Rapport</w:t>
-    </w:r>
-    <w:proofErr w:type="spellEnd"/>
-    <w:r>
-      <w:t xml:space="preserve"> </w:t>
-    </w:r>
-    <w:proofErr w:type="spellStart"/>
-    <w:r>
-      <w:t>personnel</w:t>
-    </w:r>
-    <w:r>
-      <w:fldChar w:fldCharType="end"/>
-    </w:r>
-    <w:r>
-      <w:fldChar w:fldCharType="begin"/>
-    </w:r>
-    <w:r>
-      <w:instrText xml:space="preserve"> TITLE   \* MERGEFORMAT </w:instrText>
-    </w:r>
-    <w:r>
-      <w:fldChar w:fldCharType="separate"/>
-    </w:r>
-    <w:r>
-      <w:t>Rapport</w:t>
-    </w:r>
-    <w:proofErr w:type="spellEnd"/>
-    <w:r>
-      <w:t xml:space="preserve"> </w:t>
-    </w:r>
-    <w:proofErr w:type="spellStart"/>
-    <w:r>
-      <w:t>personnel</w:t>
-    </w:r>
-    <w:r>
-      <w:fldChar w:fldCharType="end"/>
-    </w:r>
-    <w:r>
-      <w:fldChar w:fldCharType="begin"/>
-    </w:r>
-    <w:r>
-      <w:instrText xml:space="preserve"> TITLE  \* FirstCap  \* MERGEFORMAT </w:instrText>
-    </w:r>
-    <w:r>
-      <w:fldChar w:fldCharType="separate"/>
-    </w:r>
-    <w:r>
-      <w:t>Rapport</w:t>
-    </w:r>
-    <w:proofErr w:type="spellEnd"/>
-    <w:r>
-      <w:t xml:space="preserve"> personnel</w:t>
-    </w:r>
-    <w:r>
-      <w:fldChar w:fldCharType="end"/>
-    </w:r>
+    <w:fldSimple w:instr=" TITLE   \* MERGEFORMAT ">
+      <w:r>
+        <w:t>Rapport personnel</w:t>
+      </w:r>
+    </w:fldSimple>
+    <w:fldSimple w:instr=" TITLE   \* MERGEFORMAT ">
+      <w:r>
+        <w:t>Rapport personnel</w:t>
+      </w:r>
+    </w:fldSimple>
+    <w:fldSimple w:instr=" TITLE  \* FirstCap  \* MERGEFORMAT ">
+      <w:r>
+        <w:t>Rapport personnel</w:t>
+      </w:r>
+    </w:fldSimple>
+    <w:fldSimple w:instr=" TITLE   \* MERGEFORMAT ">
+      <w:r>
+        <w:t>Rapport personnel</w:t>
+      </w:r>
+    </w:fldSimple>
+    <w:fldSimple w:instr=" TITLE  \* FirstCap  \* MERGEFORMAT ">
+      <w:r>
+        <w:t>Rapport personnel</w:t>
+      </w:r>
+    </w:fldSimple>
   </w:p>
 </w:hdr>
 </file>
@@ -15120,10 +15050,16 @@
 <file path=customXml/itemProps1.xml><?xml version="1.0" encoding="utf-8"?>
 <ds:datastoreItem xmlns:ds="http://schemas.openxmlformats.org/officeDocument/2006/customXml" ds:itemID="{9EB2CB39-6042-4C2F-A00F-0C75200A34CB}">
   <ds:schemaRefs>
+    <ds:schemaRef ds:uri="http://purl.org/dc/dcmitype/"/>
+    <ds:schemaRef ds:uri="http://schemas.microsoft.com/office/2006/documentManagement/types"/>
+    <ds:schemaRef ds:uri="http://purl.org/dc/elements/1.1/"/>
+    <ds:schemaRef ds:uri="924ebf79-8ca5-43a7-b11c-cae8c16b2b70"/>
+    <ds:schemaRef ds:uri="http://www.w3.org/XML/1998/namespace"/>
     <ds:schemaRef ds:uri="http://schemas.microsoft.com/office/2006/metadata/properties"/>
+    <ds:schemaRef ds:uri="fcabc8dd-3274-4261-b688-fb49e1a84a60"/>
+    <ds:schemaRef ds:uri="http://schemas.openxmlformats.org/package/2006/metadata/core-properties"/>
+    <ds:schemaRef ds:uri="http://purl.org/dc/terms/"/>
     <ds:schemaRef ds:uri="http://schemas.microsoft.com/office/infopath/2007/PartnerControls"/>
-    <ds:schemaRef ds:uri="924ebf79-8ca5-43a7-b11c-cae8c16b2b70"/>
-    <ds:schemaRef ds:uri="fcabc8dd-3274-4261-b688-fb49e1a84a60"/>
   </ds:schemaRefs>
 </ds:datastoreItem>
 </file>

</xml_diff>

<commit_message>
modification diagramme de classe Rest1+2
</commit_message>
<xml_diff>
--- a/documentation/133 - doc projet - MAR ALI.docx
+++ b/documentation/133 - doc projet - MAR ALI.docx
@@ -53,7 +53,7 @@
         <w:rPr>
           <w:noProof/>
         </w:rPr>
-        <w:t xml:space="preserve"> mars 2025</w:t>
+        <w:t>31 mars 2025</w:t>
       </w:r>
       <w:r>
         <w:fldChar w:fldCharType="end"/>
@@ -252,7 +252,7 @@
         </w:rPr>
         <w:fldChar w:fldCharType="separate"/>
       </w:r>
-      <w:hyperlink w:anchor="_Toc194309576" w:history="1">
+      <w:hyperlink w:anchor="_Toc194309794" w:history="1">
         <w:r>
           <w:rPr>
             <w:rStyle w:val="Hyperlink"/>
@@ -295,7 +295,7 @@
           <w:rPr>
             <w:webHidden/>
           </w:rPr>
-          <w:instrText xml:space="preserve"> PAGEREF _Toc194309576 \h </w:instrText>
+          <w:instrText xml:space="preserve"> PAGEREF _Toc194309794 \h </w:instrText>
         </w:r>
         <w:r>
           <w:rPr>
@@ -335,7 +335,7 @@
           <w14:ligatures w14:val="standardContextual"/>
         </w:rPr>
       </w:pPr>
-      <w:hyperlink w:anchor="_Toc194309577" w:history="1">
+      <w:hyperlink w:anchor="_Toc194309795" w:history="1">
         <w:r>
           <w:rPr>
             <w:rStyle w:val="Hyperlink"/>
@@ -376,7 +376,7 @@
           <w:rPr>
             <w:webHidden/>
           </w:rPr>
-          <w:instrText xml:space="preserve"> PAGEREF _Toc194309577 \h </w:instrText>
+          <w:instrText xml:space="preserve"> PAGEREF _Toc194309795 \h </w:instrText>
         </w:r>
         <w:r>
           <w:rPr>
@@ -416,7 +416,7 @@
           <w14:ligatures w14:val="standardContextual"/>
         </w:rPr>
       </w:pPr>
-      <w:hyperlink w:anchor="_Toc194309578" w:history="1">
+      <w:hyperlink w:anchor="_Toc194309796" w:history="1">
         <w:r>
           <w:rPr>
             <w:rStyle w:val="Hyperlink"/>
@@ -459,7 +459,7 @@
           <w:rPr>
             <w:webHidden/>
           </w:rPr>
-          <w:instrText xml:space="preserve"> PAGEREF _Toc194309578 \h </w:instrText>
+          <w:instrText xml:space="preserve"> PAGEREF _Toc194309796 \h </w:instrText>
         </w:r>
         <w:r>
           <w:rPr>
@@ -503,7 +503,7 @@
           <w14:ligatures w14:val="standardContextual"/>
         </w:rPr>
       </w:pPr>
-      <w:hyperlink w:anchor="_Toc194309579" w:history="1">
+      <w:hyperlink w:anchor="_Toc194309797" w:history="1">
         <w:r>
           <w:rPr>
             <w:rStyle w:val="Hyperlink"/>
@@ -549,7 +549,7 @@
             <w:noProof/>
             <w:webHidden/>
           </w:rPr>
-          <w:instrText xml:space="preserve"> PAGEREF _Toc194309579 \h </w:instrText>
+          <w:instrText xml:space="preserve"> PAGEREF _Toc194309797 \h </w:instrText>
         </w:r>
         <w:r>
           <w:rPr>
@@ -597,7 +597,7 @@
           <w14:ligatures w14:val="standardContextual"/>
         </w:rPr>
       </w:pPr>
-      <w:hyperlink w:anchor="_Toc194309580" w:history="1">
+      <w:hyperlink w:anchor="_Toc194309798" w:history="1">
         <w:r>
           <w:rPr>
             <w:rStyle w:val="Hyperlink"/>
@@ -643,7 +643,7 @@
             <w:noProof/>
             <w:webHidden/>
           </w:rPr>
-          <w:instrText xml:space="preserve"> PAGEREF _Toc194309580 \h </w:instrText>
+          <w:instrText xml:space="preserve"> PAGEREF _Toc194309798 \h </w:instrText>
         </w:r>
         <w:r>
           <w:rPr>
@@ -691,7 +691,7 @@
           <w14:ligatures w14:val="standardContextual"/>
         </w:rPr>
       </w:pPr>
-      <w:hyperlink w:anchor="_Toc194309581" w:history="1">
+      <w:hyperlink w:anchor="_Toc194309799" w:history="1">
         <w:r>
           <w:rPr>
             <w:rStyle w:val="Hyperlink"/>
@@ -737,7 +737,7 @@
             <w:noProof/>
             <w:webHidden/>
           </w:rPr>
-          <w:instrText xml:space="preserve"> PAGEREF _Toc194309581 \h </w:instrText>
+          <w:instrText xml:space="preserve"> PAGEREF _Toc194309799 \h </w:instrText>
         </w:r>
         <w:r>
           <w:rPr>
@@ -785,7 +785,7 @@
           <w14:ligatures w14:val="standardContextual"/>
         </w:rPr>
       </w:pPr>
-      <w:hyperlink w:anchor="_Toc194309582" w:history="1">
+      <w:hyperlink w:anchor="_Toc194309800" w:history="1">
         <w:r>
           <w:rPr>
             <w:rStyle w:val="Hyperlink"/>
@@ -831,7 +831,7 @@
             <w:noProof/>
             <w:webHidden/>
           </w:rPr>
-          <w:instrText xml:space="preserve"> PAGEREF _Toc194309582 \h </w:instrText>
+          <w:instrText xml:space="preserve"> PAGEREF _Toc194309800 \h </w:instrText>
         </w:r>
         <w:r>
           <w:rPr>
@@ -879,7 +879,7 @@
           <w14:ligatures w14:val="standardContextual"/>
         </w:rPr>
       </w:pPr>
-      <w:hyperlink w:anchor="_Toc194309583" w:history="1">
+      <w:hyperlink w:anchor="_Toc194309801" w:history="1">
         <w:r>
           <w:rPr>
             <w:rStyle w:val="Hyperlink"/>
@@ -925,7 +925,7 @@
             <w:noProof/>
             <w:webHidden/>
           </w:rPr>
-          <w:instrText xml:space="preserve"> PAGEREF _Toc194309583 \h </w:instrText>
+          <w:instrText xml:space="preserve"> PAGEREF _Toc194309801 \h </w:instrText>
         </w:r>
         <w:r>
           <w:rPr>
@@ -969,7 +969,7 @@
           <w14:ligatures w14:val="standardContextual"/>
         </w:rPr>
       </w:pPr>
-      <w:hyperlink w:anchor="_Toc194309584" w:history="1">
+      <w:hyperlink w:anchor="_Toc194309802" w:history="1">
         <w:r>
           <w:rPr>
             <w:rStyle w:val="Hyperlink"/>
@@ -992,7 +992,7 @@
           <w:rPr>
             <w:rStyle w:val="Hyperlink"/>
           </w:rPr>
-          <w:t>Activity Diagram d'un cas complet navigant dans les applications</w:t>
+          <w:t>Activity Diagram d'un cas complet</w:t>
         </w:r>
         <w:r>
           <w:rPr>
@@ -1010,7 +1010,7 @@
           <w:rPr>
             <w:webHidden/>
           </w:rPr>
-          <w:instrText xml:space="preserve"> PAGEREF _Toc194309584 \h </w:instrText>
+          <w:instrText xml:space="preserve"> PAGEREF _Toc194309802 \h </w:instrText>
         </w:r>
         <w:r>
           <w:rPr>
@@ -1054,7 +1054,7 @@
           <w14:ligatures w14:val="standardContextual"/>
         </w:rPr>
       </w:pPr>
-      <w:hyperlink w:anchor="_Toc194309585" w:history="1">
+      <w:hyperlink w:anchor="_Toc194309803" w:history="1">
         <w:r>
           <w:rPr>
             <w:rStyle w:val="Hyperlink"/>
@@ -1100,7 +1100,7 @@
             <w:noProof/>
             <w:webHidden/>
           </w:rPr>
-          <w:instrText xml:space="preserve"> PAGEREF _Toc194309585 \h </w:instrText>
+          <w:instrText xml:space="preserve"> PAGEREF _Toc194309803 \h </w:instrText>
         </w:r>
         <w:r>
           <w:rPr>
@@ -1148,7 +1148,7 @@
           <w14:ligatures w14:val="standardContextual"/>
         </w:rPr>
       </w:pPr>
-      <w:hyperlink w:anchor="_Toc194309586" w:history="1">
+      <w:hyperlink w:anchor="_Toc194309804" w:history="1">
         <w:r>
           <w:rPr>
             <w:rStyle w:val="Hyperlink"/>
@@ -1194,7 +1194,7 @@
             <w:noProof/>
             <w:webHidden/>
           </w:rPr>
-          <w:instrText xml:space="preserve"> PAGEREF _Toc194309586 \h </w:instrText>
+          <w:instrText xml:space="preserve"> PAGEREF _Toc194309804 \h </w:instrText>
         </w:r>
         <w:r>
           <w:rPr>
@@ -1238,7 +1238,7 @@
           <w14:ligatures w14:val="standardContextual"/>
         </w:rPr>
       </w:pPr>
-      <w:hyperlink w:anchor="_Toc194309587" w:history="1">
+      <w:hyperlink w:anchor="_Toc194309805" w:history="1">
         <w:r>
           <w:rPr>
             <w:rStyle w:val="Hyperlink"/>
@@ -1279,7 +1279,7 @@
           <w:rPr>
             <w:webHidden/>
           </w:rPr>
-          <w:instrText xml:space="preserve"> PAGEREF _Toc194309587 \h </w:instrText>
+          <w:instrText xml:space="preserve"> PAGEREF _Toc194309805 \h </w:instrText>
         </w:r>
         <w:r>
           <w:rPr>
@@ -1323,7 +1323,7 @@
           <w14:ligatures w14:val="standardContextual"/>
         </w:rPr>
       </w:pPr>
-      <w:hyperlink w:anchor="_Toc194309588" w:history="1">
+      <w:hyperlink w:anchor="_Toc194309806" w:history="1">
         <w:r>
           <w:rPr>
             <w:rStyle w:val="Hyperlink"/>
@@ -1369,7 +1369,7 @@
             <w:noProof/>
             <w:webHidden/>
           </w:rPr>
-          <w:instrText xml:space="preserve"> PAGEREF _Toc194309588 \h </w:instrText>
+          <w:instrText xml:space="preserve"> PAGEREF _Toc194309806 \h </w:instrText>
         </w:r>
         <w:r>
           <w:rPr>
@@ -1417,7 +1417,7 @@
           <w14:ligatures w14:val="standardContextual"/>
         </w:rPr>
       </w:pPr>
-      <w:hyperlink w:anchor="_Toc194309589" w:history="1">
+      <w:hyperlink w:anchor="_Toc194309807" w:history="1">
         <w:r>
           <w:rPr>
             <w:rStyle w:val="Hyperlink"/>
@@ -1463,7 +1463,7 @@
             <w:noProof/>
             <w:webHidden/>
           </w:rPr>
-          <w:instrText xml:space="preserve"> PAGEREF _Toc194309589 \h </w:instrText>
+          <w:instrText xml:space="preserve"> PAGEREF _Toc194309807 \h </w:instrText>
         </w:r>
         <w:r>
           <w:rPr>
@@ -1511,7 +1511,7 @@
           <w14:ligatures w14:val="standardContextual"/>
         </w:rPr>
       </w:pPr>
-      <w:hyperlink w:anchor="_Toc194309590" w:history="1">
+      <w:hyperlink w:anchor="_Toc194309808" w:history="1">
         <w:r>
           <w:rPr>
             <w:rStyle w:val="Hyperlink"/>
@@ -1557,7 +1557,7 @@
             <w:noProof/>
             <w:webHidden/>
           </w:rPr>
-          <w:instrText xml:space="preserve"> PAGEREF _Toc194309590 \h </w:instrText>
+          <w:instrText xml:space="preserve"> PAGEREF _Toc194309808 \h </w:instrText>
         </w:r>
         <w:r>
           <w:rPr>
@@ -1601,7 +1601,7 @@
           <w14:ligatures w14:val="standardContextual"/>
         </w:rPr>
       </w:pPr>
-      <w:hyperlink w:anchor="_Toc194309591" w:history="1">
+      <w:hyperlink w:anchor="_Toc194309809" w:history="1">
         <w:r>
           <w:rPr>
             <w:rStyle w:val="Hyperlink"/>
@@ -1642,7 +1642,7 @@
           <w:rPr>
             <w:webHidden/>
           </w:rPr>
-          <w:instrText xml:space="preserve"> PAGEREF _Toc194309591 \h </w:instrText>
+          <w:instrText xml:space="preserve"> PAGEREF _Toc194309809 \h </w:instrText>
         </w:r>
         <w:r>
           <w:rPr>
@@ -1686,7 +1686,7 @@
           <w14:ligatures w14:val="standardContextual"/>
         </w:rPr>
       </w:pPr>
-      <w:hyperlink w:anchor="_Toc194309592" w:history="1">
+      <w:hyperlink w:anchor="_Toc194309810" w:history="1">
         <w:r>
           <w:rPr>
             <w:rStyle w:val="Hyperlink"/>
@@ -1732,7 +1732,7 @@
             <w:noProof/>
             <w:webHidden/>
           </w:rPr>
-          <w:instrText xml:space="preserve"> PAGEREF _Toc194309592 \h </w:instrText>
+          <w:instrText xml:space="preserve"> PAGEREF _Toc194309810 \h </w:instrText>
         </w:r>
         <w:r>
           <w:rPr>
@@ -1780,7 +1780,7 @@
           <w14:ligatures w14:val="standardContextual"/>
         </w:rPr>
       </w:pPr>
-      <w:hyperlink w:anchor="_Toc194309593" w:history="1">
+      <w:hyperlink w:anchor="_Toc194309811" w:history="1">
         <w:r>
           <w:rPr>
             <w:rStyle w:val="Hyperlink"/>
@@ -1826,7 +1826,7 @@
             <w:noProof/>
             <w:webHidden/>
           </w:rPr>
-          <w:instrText xml:space="preserve"> PAGEREF _Toc194309593 \h </w:instrText>
+          <w:instrText xml:space="preserve"> PAGEREF _Toc194309811 \h </w:instrText>
         </w:r>
         <w:r>
           <w:rPr>
@@ -1870,7 +1870,7 @@
           <w14:ligatures w14:val="standardContextual"/>
         </w:rPr>
       </w:pPr>
-      <w:hyperlink w:anchor="_Toc194309594" w:history="1">
+      <w:hyperlink w:anchor="_Toc194309812" w:history="1">
         <w:r>
           <w:rPr>
             <w:rStyle w:val="Hyperlink"/>
@@ -1911,7 +1911,7 @@
           <w:rPr>
             <w:webHidden/>
           </w:rPr>
-          <w:instrText xml:space="preserve"> PAGEREF _Toc194309594 \h </w:instrText>
+          <w:instrText xml:space="preserve"> PAGEREF _Toc194309812 \h </w:instrText>
         </w:r>
         <w:r>
           <w:rPr>
@@ -1951,7 +1951,7 @@
           <w14:ligatures w14:val="standardContextual"/>
         </w:rPr>
       </w:pPr>
-      <w:hyperlink w:anchor="_Toc194309595" w:history="1">
+      <w:hyperlink w:anchor="_Toc194309813" w:history="1">
         <w:r>
           <w:rPr>
             <w:rStyle w:val="Hyperlink"/>
@@ -1992,7 +1992,7 @@
           <w:rPr>
             <w:webHidden/>
           </w:rPr>
-          <w:instrText xml:space="preserve"> PAGEREF _Toc194309595 \h </w:instrText>
+          <w:instrText xml:space="preserve"> PAGEREF _Toc194309813 \h </w:instrText>
         </w:r>
         <w:r>
           <w:rPr>
@@ -2036,7 +2036,7 @@
           <w14:ligatures w14:val="standardContextual"/>
         </w:rPr>
       </w:pPr>
-      <w:hyperlink w:anchor="_Toc194309596" w:history="1">
+      <w:hyperlink w:anchor="_Toc194309814" w:history="1">
         <w:r>
           <w:rPr>
             <w:rStyle w:val="Hyperlink"/>
@@ -2082,7 +2082,7 @@
             <w:noProof/>
             <w:webHidden/>
           </w:rPr>
-          <w:instrText xml:space="preserve"> PAGEREF _Toc194309596 \h </w:instrText>
+          <w:instrText xml:space="preserve"> PAGEREF _Toc194309814 \h </w:instrText>
         </w:r>
         <w:r>
           <w:rPr>
@@ -2130,7 +2130,7 @@
           <w14:ligatures w14:val="standardContextual"/>
         </w:rPr>
       </w:pPr>
-      <w:hyperlink w:anchor="_Toc194309597" w:history="1">
+      <w:hyperlink w:anchor="_Toc194309815" w:history="1">
         <w:r>
           <w:rPr>
             <w:rStyle w:val="Hyperlink"/>
@@ -2176,7 +2176,7 @@
             <w:noProof/>
             <w:webHidden/>
           </w:rPr>
-          <w:instrText xml:space="preserve"> PAGEREF _Toc194309597 \h </w:instrText>
+          <w:instrText xml:space="preserve"> PAGEREF _Toc194309815 \h </w:instrText>
         </w:r>
         <w:r>
           <w:rPr>
@@ -2224,7 +2224,7 @@
           <w14:ligatures w14:val="standardContextual"/>
         </w:rPr>
       </w:pPr>
-      <w:hyperlink w:anchor="_Toc194309598" w:history="1">
+      <w:hyperlink w:anchor="_Toc194309816" w:history="1">
         <w:r>
           <w:rPr>
             <w:rStyle w:val="Hyperlink"/>
@@ -2270,7 +2270,7 @@
             <w:noProof/>
             <w:webHidden/>
           </w:rPr>
-          <w:instrText xml:space="preserve"> PAGEREF _Toc194309598 \h </w:instrText>
+          <w:instrText xml:space="preserve"> PAGEREF _Toc194309816 \h </w:instrText>
         </w:r>
         <w:r>
           <w:rPr>
@@ -2318,7 +2318,7 @@
           <w14:ligatures w14:val="standardContextual"/>
         </w:rPr>
       </w:pPr>
-      <w:hyperlink w:anchor="_Toc194309599" w:history="1">
+      <w:hyperlink w:anchor="_Toc194309817" w:history="1">
         <w:r>
           <w:rPr>
             <w:rStyle w:val="Hyperlink"/>
@@ -2364,7 +2364,7 @@
             <w:noProof/>
             <w:webHidden/>
           </w:rPr>
-          <w:instrText xml:space="preserve"> PAGEREF _Toc194309599 \h </w:instrText>
+          <w:instrText xml:space="preserve"> PAGEREF _Toc194309817 \h </w:instrText>
         </w:r>
         <w:r>
           <w:rPr>
@@ -2412,7 +2412,7 @@
           <w14:ligatures w14:val="standardContextual"/>
         </w:rPr>
       </w:pPr>
-      <w:hyperlink w:anchor="_Toc194309600" w:history="1">
+      <w:hyperlink w:anchor="_Toc194309818" w:history="1">
         <w:r>
           <w:rPr>
             <w:rStyle w:val="Hyperlink"/>
@@ -2458,7 +2458,7 @@
             <w:noProof/>
             <w:webHidden/>
           </w:rPr>
-          <w:instrText xml:space="preserve"> PAGEREF _Toc194309600 \h </w:instrText>
+          <w:instrText xml:space="preserve"> PAGEREF _Toc194309818 \h </w:instrText>
         </w:r>
         <w:r>
           <w:rPr>
@@ -2502,7 +2502,7 @@
           <w14:ligatures w14:val="standardContextual"/>
         </w:rPr>
       </w:pPr>
-      <w:hyperlink w:anchor="_Toc194309601" w:history="1">
+      <w:hyperlink w:anchor="_Toc194309819" w:history="1">
         <w:r>
           <w:rPr>
             <w:rStyle w:val="Hyperlink"/>
@@ -2545,7 +2545,7 @@
           <w:rPr>
             <w:webHidden/>
           </w:rPr>
-          <w:instrText xml:space="preserve"> PAGEREF _Toc194309601 \h </w:instrText>
+          <w:instrText xml:space="preserve"> PAGEREF _Toc194309819 \h </w:instrText>
         </w:r>
         <w:r>
           <w:rPr>
@@ -2589,7 +2589,7 @@
           <w14:ligatures w14:val="standardContextual"/>
         </w:rPr>
       </w:pPr>
-      <w:hyperlink w:anchor="_Toc194309602" w:history="1">
+      <w:hyperlink w:anchor="_Toc194309820" w:history="1">
         <w:r>
           <w:rPr>
             <w:rStyle w:val="Hyperlink"/>
@@ -2637,7 +2637,7 @@
             <w:noProof/>
             <w:webHidden/>
           </w:rPr>
-          <w:instrText xml:space="preserve"> PAGEREF _Toc194309602 \h </w:instrText>
+          <w:instrText xml:space="preserve"> PAGEREF _Toc194309820 \h </w:instrText>
         </w:r>
         <w:r>
           <w:rPr>
@@ -2685,7 +2685,7 @@
           <w14:ligatures w14:val="standardContextual"/>
         </w:rPr>
       </w:pPr>
-      <w:hyperlink w:anchor="_Toc194309603" w:history="1">
+      <w:hyperlink w:anchor="_Toc194309821" w:history="1">
         <w:r>
           <w:rPr>
             <w:rStyle w:val="Hyperlink"/>
@@ -2733,7 +2733,7 @@
             <w:noProof/>
             <w:webHidden/>
           </w:rPr>
-          <w:instrText xml:space="preserve"> PAGEREF _Toc194309603 \h </w:instrText>
+          <w:instrText xml:space="preserve"> PAGEREF _Toc194309821 \h </w:instrText>
         </w:r>
         <w:r>
           <w:rPr>
@@ -2777,7 +2777,7 @@
           <w14:ligatures w14:val="standardContextual"/>
         </w:rPr>
       </w:pPr>
-      <w:hyperlink w:anchor="_Toc194309604" w:history="1">
+      <w:hyperlink w:anchor="_Toc194309822" w:history="1">
         <w:r>
           <w:rPr>
             <w:rStyle w:val="Hyperlink"/>
@@ -2818,7 +2818,7 @@
           <w:rPr>
             <w:webHidden/>
           </w:rPr>
-          <w:instrText xml:space="preserve"> PAGEREF _Toc194309604 \h </w:instrText>
+          <w:instrText xml:space="preserve"> PAGEREF _Toc194309822 \h </w:instrText>
         </w:r>
         <w:r>
           <w:rPr>
@@ -2858,7 +2858,7 @@
           <w14:ligatures w14:val="standardContextual"/>
         </w:rPr>
       </w:pPr>
-      <w:hyperlink w:anchor="_Toc194309605" w:history="1">
+      <w:hyperlink w:anchor="_Toc194309823" w:history="1">
         <w:r>
           <w:rPr>
             <w:rStyle w:val="Hyperlink"/>
@@ -2899,7 +2899,7 @@
           <w:rPr>
             <w:webHidden/>
           </w:rPr>
-          <w:instrText xml:space="preserve"> PAGEREF _Toc194309605 \h </w:instrText>
+          <w:instrText xml:space="preserve"> PAGEREF _Toc194309823 \h </w:instrText>
         </w:r>
         <w:r>
           <w:rPr>
@@ -2939,7 +2939,7 @@
           <w14:ligatures w14:val="standardContextual"/>
         </w:rPr>
       </w:pPr>
-      <w:hyperlink w:anchor="_Toc194309606" w:history="1">
+      <w:hyperlink w:anchor="_Toc194309824" w:history="1">
         <w:r>
           <w:rPr>
             <w:rStyle w:val="Hyperlink"/>
@@ -2980,7 +2980,7 @@
           <w:rPr>
             <w:webHidden/>
           </w:rPr>
-          <w:instrText xml:space="preserve"> PAGEREF _Toc194309606 \h </w:instrText>
+          <w:instrText xml:space="preserve"> PAGEREF _Toc194309824 \h </w:instrText>
         </w:r>
         <w:r>
           <w:rPr>
@@ -3020,7 +3020,7 @@
           <w14:ligatures w14:val="standardContextual"/>
         </w:rPr>
       </w:pPr>
-      <w:hyperlink w:anchor="_Toc194309607" w:history="1">
+      <w:hyperlink w:anchor="_Toc194309825" w:history="1">
         <w:r>
           <w:rPr>
             <w:rStyle w:val="Hyperlink"/>
@@ -3061,7 +3061,7 @@
           <w:rPr>
             <w:webHidden/>
           </w:rPr>
-          <w:instrText xml:space="preserve"> PAGEREF _Toc194309607 \h </w:instrText>
+          <w:instrText xml:space="preserve"> PAGEREF _Toc194309825 \h </w:instrText>
         </w:r>
         <w:r>
           <w:rPr>
@@ -3101,7 +3101,7 @@
           <w14:ligatures w14:val="standardContextual"/>
         </w:rPr>
       </w:pPr>
-      <w:hyperlink w:anchor="_Toc194309608" w:history="1">
+      <w:hyperlink w:anchor="_Toc194309826" w:history="1">
         <w:r>
           <w:rPr>
             <w:rStyle w:val="Hyperlink"/>
@@ -3142,7 +3142,7 @@
           <w:rPr>
             <w:webHidden/>
           </w:rPr>
-          <w:instrText xml:space="preserve"> PAGEREF _Toc194309608 \h </w:instrText>
+          <w:instrText xml:space="preserve"> PAGEREF _Toc194309826 \h </w:instrText>
         </w:r>
         <w:r>
           <w:rPr>
@@ -3182,7 +3182,7 @@
           <w14:ligatures w14:val="standardContextual"/>
         </w:rPr>
       </w:pPr>
-      <w:hyperlink w:anchor="_Toc194309609" w:history="1">
+      <w:hyperlink w:anchor="_Toc194309827" w:history="1">
         <w:r>
           <w:rPr>
             <w:rStyle w:val="Hyperlink"/>
@@ -3225,7 +3225,7 @@
           <w:rPr>
             <w:webHidden/>
           </w:rPr>
-          <w:instrText xml:space="preserve"> PAGEREF _Toc194309609 \h </w:instrText>
+          <w:instrText xml:space="preserve"> PAGEREF _Toc194309827 \h </w:instrText>
         </w:r>
         <w:r>
           <w:rPr>
@@ -3265,7 +3265,7 @@
           <w14:ligatures w14:val="standardContextual"/>
         </w:rPr>
       </w:pPr>
-      <w:hyperlink w:anchor="_Toc194309610" w:history="1">
+      <w:hyperlink w:anchor="_Toc194309828" w:history="1">
         <w:r>
           <w:rPr>
             <w:rStyle w:val="Hyperlink"/>
@@ -3308,7 +3308,7 @@
           <w:rPr>
             <w:webHidden/>
           </w:rPr>
-          <w:instrText xml:space="preserve"> PAGEREF _Toc194309610 \h </w:instrText>
+          <w:instrText xml:space="preserve"> PAGEREF _Toc194309828 \h </w:instrText>
         </w:r>
         <w:r>
           <w:rPr>
@@ -3348,7 +3348,7 @@
           <w14:ligatures w14:val="standardContextual"/>
         </w:rPr>
       </w:pPr>
-      <w:hyperlink w:anchor="_Toc194309611" w:history="1">
+      <w:hyperlink w:anchor="_Toc194309829" w:history="1">
         <w:r>
           <w:rPr>
             <w:rStyle w:val="Hyperlink"/>
@@ -3391,7 +3391,7 @@
           <w:rPr>
             <w:webHidden/>
           </w:rPr>
-          <w:instrText xml:space="preserve"> PAGEREF _Toc194309611 \h </w:instrText>
+          <w:instrText xml:space="preserve"> PAGEREF _Toc194309829 \h </w:instrText>
         </w:r>
         <w:r>
           <w:rPr>
@@ -3431,7 +3431,7 @@
           <w14:ligatures w14:val="standardContextual"/>
         </w:rPr>
       </w:pPr>
-      <w:hyperlink w:anchor="_Toc194309612" w:history="1">
+      <w:hyperlink w:anchor="_Toc194309830" w:history="1">
         <w:r>
           <w:rPr>
             <w:rStyle w:val="Hyperlink"/>
@@ -3474,7 +3474,7 @@
           <w:rPr>
             <w:webHidden/>
           </w:rPr>
-          <w:instrText xml:space="preserve"> PAGEREF _Toc194309612 \h </w:instrText>
+          <w:instrText xml:space="preserve"> PAGEREF _Toc194309830 \h </w:instrText>
         </w:r>
         <w:r>
           <w:rPr>
@@ -3514,7 +3514,7 @@
           <w14:ligatures w14:val="standardContextual"/>
         </w:rPr>
       </w:pPr>
-      <w:hyperlink w:anchor="_Toc194309613" w:history="1">
+      <w:hyperlink w:anchor="_Toc194309831" w:history="1">
         <w:r>
           <w:rPr>
             <w:rStyle w:val="Hyperlink"/>
@@ -3557,7 +3557,7 @@
           <w:rPr>
             <w:webHidden/>
           </w:rPr>
-          <w:instrText xml:space="preserve"> PAGEREF _Toc194309613 \h </w:instrText>
+          <w:instrText xml:space="preserve"> PAGEREF _Toc194309831 \h </w:instrText>
         </w:r>
         <w:r>
           <w:rPr>
@@ -3597,7 +3597,7 @@
           <w14:ligatures w14:val="standardContextual"/>
         </w:rPr>
       </w:pPr>
-      <w:hyperlink w:anchor="_Toc194309614" w:history="1">
+      <w:hyperlink w:anchor="_Toc194309832" w:history="1">
         <w:r>
           <w:rPr>
             <w:rStyle w:val="Hyperlink"/>
@@ -3640,7 +3640,7 @@
           <w:rPr>
             <w:webHidden/>
           </w:rPr>
-          <w:instrText xml:space="preserve"> PAGEREF _Toc194309614 \h </w:instrText>
+          <w:instrText xml:space="preserve"> PAGEREF _Toc194309832 \h </w:instrText>
         </w:r>
         <w:r>
           <w:rPr>
@@ -3680,7 +3680,7 @@
           <w14:ligatures w14:val="standardContextual"/>
         </w:rPr>
       </w:pPr>
-      <w:hyperlink w:anchor="_Toc194309615" w:history="1">
+      <w:hyperlink w:anchor="_Toc194309833" w:history="1">
         <w:r>
           <w:rPr>
             <w:rStyle w:val="Hyperlink"/>
@@ -3723,7 +3723,7 @@
           <w:rPr>
             <w:webHidden/>
           </w:rPr>
-          <w:instrText xml:space="preserve"> PAGEREF _Toc194309615 \h </w:instrText>
+          <w:instrText xml:space="preserve"> PAGEREF _Toc194309833 \h </w:instrText>
         </w:r>
         <w:r>
           <w:rPr>
@@ -3763,7 +3763,7 @@
           <w14:ligatures w14:val="standardContextual"/>
         </w:rPr>
       </w:pPr>
-      <w:hyperlink w:anchor="_Toc194309616" w:history="1">
+      <w:hyperlink w:anchor="_Toc194309834" w:history="1">
         <w:r>
           <w:rPr>
             <w:rStyle w:val="Hyperlink"/>
@@ -3806,7 +3806,7 @@
           <w:rPr>
             <w:webHidden/>
           </w:rPr>
-          <w:instrText xml:space="preserve"> PAGEREF _Toc194309616 \h </w:instrText>
+          <w:instrText xml:space="preserve"> PAGEREF _Toc194309834 \h </w:instrText>
         </w:r>
         <w:r>
           <w:rPr>
@@ -3846,7 +3846,7 @@
           <w14:ligatures w14:val="standardContextual"/>
         </w:rPr>
       </w:pPr>
-      <w:hyperlink w:anchor="_Toc194309617" w:history="1">
+      <w:hyperlink w:anchor="_Toc194309835" w:history="1">
         <w:r>
           <w:rPr>
             <w:rStyle w:val="Hyperlink"/>
@@ -3889,7 +3889,7 @@
           <w:rPr>
             <w:webHidden/>
           </w:rPr>
-          <w:instrText xml:space="preserve"> PAGEREF _Toc194309617 \h </w:instrText>
+          <w:instrText xml:space="preserve"> PAGEREF _Toc194309835 \h </w:instrText>
         </w:r>
         <w:r>
           <w:rPr>
@@ -3929,7 +3929,7 @@
           <w14:ligatures w14:val="standardContextual"/>
         </w:rPr>
       </w:pPr>
-      <w:hyperlink w:anchor="_Toc194309618" w:history="1">
+      <w:hyperlink w:anchor="_Toc194309836" w:history="1">
         <w:r>
           <w:rPr>
             <w:rStyle w:val="Hyperlink"/>
@@ -3972,7 +3972,7 @@
           <w:rPr>
             <w:webHidden/>
           </w:rPr>
-          <w:instrText xml:space="preserve"> PAGEREF _Toc194309618 \h </w:instrText>
+          <w:instrText xml:space="preserve"> PAGEREF _Toc194309836 \h </w:instrText>
         </w:r>
         <w:r>
           <w:rPr>
@@ -4012,7 +4012,7 @@
           <w14:ligatures w14:val="standardContextual"/>
         </w:rPr>
       </w:pPr>
-      <w:hyperlink w:anchor="_Toc194309619" w:history="1">
+      <w:hyperlink w:anchor="_Toc194309837" w:history="1">
         <w:r>
           <w:rPr>
             <w:rStyle w:val="Hyperlink"/>
@@ -4055,7 +4055,7 @@
           <w:rPr>
             <w:webHidden/>
           </w:rPr>
-          <w:instrText xml:space="preserve"> PAGEREF _Toc194309619 \h </w:instrText>
+          <w:instrText xml:space="preserve"> PAGEREF _Toc194309837 \h </w:instrText>
         </w:r>
         <w:r>
           <w:rPr>
@@ -4095,7 +4095,7 @@
           <w14:ligatures w14:val="standardContextual"/>
         </w:rPr>
       </w:pPr>
-      <w:hyperlink w:anchor="_Toc194309620" w:history="1">
+      <w:hyperlink w:anchor="_Toc194309838" w:history="1">
         <w:r>
           <w:rPr>
             <w:rStyle w:val="Hyperlink"/>
@@ -4138,7 +4138,7 @@
           <w:rPr>
             <w:webHidden/>
           </w:rPr>
-          <w:instrText xml:space="preserve"> PAGEREF _Toc194309620 \h </w:instrText>
+          <w:instrText xml:space="preserve"> PAGEREF _Toc194309838 \h </w:instrText>
         </w:r>
         <w:r>
           <w:rPr>
@@ -4178,7 +4178,7 @@
           <w14:ligatures w14:val="standardContextual"/>
         </w:rPr>
       </w:pPr>
-      <w:hyperlink w:anchor="_Toc194309621" w:history="1">
+      <w:hyperlink w:anchor="_Toc194309839" w:history="1">
         <w:r>
           <w:rPr>
             <w:rStyle w:val="Hyperlink"/>
@@ -4221,7 +4221,7 @@
           <w:rPr>
             <w:webHidden/>
           </w:rPr>
-          <w:instrText xml:space="preserve"> PAGEREF _Toc194309621 \h </w:instrText>
+          <w:instrText xml:space="preserve"> PAGEREF _Toc194309839 \h </w:instrText>
         </w:r>
         <w:r>
           <w:rPr>
@@ -4274,7 +4274,7 @@
         </w:rPr>
       </w:pPr>
       <w:bookmarkStart w:id="2" w:name="_Ref187730939"/>
-      <w:bookmarkStart w:id="3" w:name="_Toc194309576"/>
+      <w:bookmarkStart w:id="3" w:name="_Toc194309794"/>
       <w:bookmarkEnd w:id="2"/>
       <w:r>
         <w:rPr>
@@ -4294,7 +4294,7 @@
       <w:pPr>
         <w:pStyle w:val="Heading1"/>
       </w:pPr>
-      <w:bookmarkStart w:id="4" w:name="_Toc194309577"/>
+      <w:bookmarkStart w:id="4" w:name="_Toc194309795"/>
       <w:r>
         <w:t>Analyse à faire complètement avec EA</w:t>
       </w:r>
@@ -4307,7 +4307,7 @@
           <w:lang w:val="en-GB"/>
         </w:rPr>
       </w:pPr>
-      <w:bookmarkStart w:id="5" w:name="_Toc194309578"/>
+      <w:bookmarkStart w:id="5" w:name="_Toc194309796"/>
       <w:r>
         <w:rPr>
           <w:lang w:val="en-GB"/>
@@ -4320,7 +4320,7 @@
       <w:pPr>
         <w:pStyle w:val="Heading3"/>
       </w:pPr>
-      <w:bookmarkStart w:id="6" w:name="_Toc194309579"/>
+      <w:bookmarkStart w:id="6" w:name="_Toc194309797"/>
       <w:r>
         <w:t>Use case client 1</w:t>
       </w:r>
@@ -4719,7 +4719,7 @@
       <w:pPr>
         <w:pStyle w:val="Heading3"/>
       </w:pPr>
-      <w:bookmarkStart w:id="7" w:name="_Toc194309580"/>
+      <w:bookmarkStart w:id="7" w:name="_Toc194309798"/>
       <w:r>
         <w:t>Use case client 2</w:t>
       </w:r>
@@ -5066,7 +5066,7 @@
       <w:pPr>
         <w:pStyle w:val="Heading3"/>
       </w:pPr>
-      <w:bookmarkStart w:id="8" w:name="_Toc194309581"/>
+      <w:bookmarkStart w:id="8" w:name="_Toc194309799"/>
       <w:r>
         <w:t>Use case Rest 1</w:t>
       </w:r>
@@ -5349,7 +5349,7 @@
       <w:pPr>
         <w:pStyle w:val="Heading3"/>
       </w:pPr>
-      <w:bookmarkStart w:id="9" w:name="_Toc194309582"/>
+      <w:bookmarkStart w:id="9" w:name="_Toc194309800"/>
       <w:r>
         <w:t>Use case Rest 2</w:t>
       </w:r>
@@ -5704,7 +5704,7 @@
       <w:pPr>
         <w:pStyle w:val="Heading3"/>
       </w:pPr>
-      <w:bookmarkStart w:id="10" w:name="_Toc194309583"/>
+      <w:bookmarkStart w:id="10" w:name="_Toc194309801"/>
       <w:r>
         <w:t>Use case GW</w:t>
       </w:r>
@@ -5782,9 +5782,9 @@
       <w:pPr>
         <w:pStyle w:val="Heading2"/>
       </w:pPr>
-      <w:bookmarkStart w:id="11" w:name="_Toc194309584"/>
-      <w:r>
-        <w:t>Activity Diagram d'un cas complet navigant dans les applications</w:t>
+      <w:bookmarkStart w:id="11" w:name="_Toc194309802"/>
+      <w:r>
+        <w:t>Activity Diagram d'un cas complet</w:t>
       </w:r>
       <w:bookmarkEnd w:id="11"/>
     </w:p>
@@ -5792,7 +5792,7 @@
       <w:pPr>
         <w:pStyle w:val="Heading3"/>
       </w:pPr>
-      <w:bookmarkStart w:id="12" w:name="_Toc194309585"/>
+      <w:bookmarkStart w:id="12" w:name="_Toc194309803"/>
       <w:r>
         <w:t>API Rest 1</w:t>
       </w:r>
@@ -5877,7 +5877,7 @@
           <w:numId w:val="34"/>
         </w:numPr>
       </w:pPr>
-      <w:bookmarkStart w:id="13" w:name="_Toc194309586"/>
+      <w:bookmarkStart w:id="13" w:name="_Toc194309804"/>
       <w:r>
         <w:t>API Rest 2</w:t>
       </w:r>
@@ -5966,7 +5966,7 @@
       <w:pPr>
         <w:pStyle w:val="Heading2"/>
       </w:pPr>
-      <w:bookmarkStart w:id="14" w:name="_Toc194309587"/>
+      <w:bookmarkStart w:id="14" w:name="_Toc194309805"/>
       <w:r>
         <w:t>Maquettes du projet</w:t>
       </w:r>
@@ -5979,7 +5979,7 @@
       <w:pPr>
         <w:pStyle w:val="Heading3"/>
       </w:pPr>
-      <w:bookmarkStart w:id="15" w:name="_Toc194309588"/>
+      <w:bookmarkStart w:id="15" w:name="_Toc194309806"/>
       <w:r>
         <w:t>Login</w:t>
       </w:r>
@@ -6050,7 +6050,7 @@
       <w:pPr>
         <w:pStyle w:val="Heading3"/>
       </w:pPr>
-      <w:bookmarkStart w:id="16" w:name="_Toc194309589"/>
+      <w:bookmarkStart w:id="16" w:name="_Toc194309807"/>
       <w:r>
         <w:t>Admin</w:t>
       </w:r>
@@ -6134,7 +6134,7 @@
       <w:pPr>
         <w:pStyle w:val="Heading3"/>
       </w:pPr>
-      <w:bookmarkStart w:id="17" w:name="_Toc194309590"/>
+      <w:bookmarkStart w:id="17" w:name="_Toc194309808"/>
       <w:r>
         <w:t>Utilisateur</w:t>
       </w:r>
@@ -6256,7 +6256,7 @@
       <w:pPr>
         <w:pStyle w:val="Heading2"/>
       </w:pPr>
-      <w:bookmarkStart w:id="18" w:name="_Toc194309591"/>
+      <w:bookmarkStart w:id="18" w:name="_Toc194309809"/>
       <w:r>
         <w:t>Séquence</w:t>
       </w:r>
@@ -6269,7 +6269,7 @@
       <w:pPr>
         <w:pStyle w:val="Heading3"/>
       </w:pPr>
-      <w:bookmarkStart w:id="19" w:name="_Toc194309592"/>
+      <w:bookmarkStart w:id="19" w:name="_Toc194309810"/>
       <w:r>
         <w:t>API Rest 1</w:t>
       </w:r>
@@ -6563,7 +6563,7 @@
       <w:pPr>
         <w:pStyle w:val="Heading3"/>
       </w:pPr>
-      <w:bookmarkStart w:id="20" w:name="_Toc194309593"/>
+      <w:bookmarkStart w:id="20" w:name="_Toc194309811"/>
       <w:r>
         <w:t>API Rest 2</w:t>
       </w:r>
@@ -6885,7 +6885,7 @@
       <w:pPr>
         <w:pStyle w:val="Heading1"/>
       </w:pPr>
-      <w:bookmarkStart w:id="21" w:name="_Toc194309594"/>
+      <w:bookmarkStart w:id="21" w:name="_Toc194309812"/>
       <w:r>
         <w:t>Conception</w:t>
       </w:r>
@@ -6895,7 +6895,7 @@
       <w:pPr>
         <w:pStyle w:val="Heading2"/>
       </w:pPr>
-      <w:bookmarkStart w:id="22" w:name="_Toc194309595"/>
+      <w:bookmarkStart w:id="22" w:name="_Toc194309813"/>
       <w:r>
         <w:t>Diagramme de classes</w:t>
       </w:r>
@@ -6914,7 +6914,7 @@
       <w:pPr>
         <w:pStyle w:val="Heading3"/>
       </w:pPr>
-      <w:bookmarkStart w:id="23" w:name="_Toc194309596"/>
+      <w:bookmarkStart w:id="23" w:name="_Toc194309814"/>
       <w:r>
         <w:t>Application 1</w:t>
       </w:r>
@@ -7022,7 +7022,7 @@
       <w:pPr>
         <w:pStyle w:val="Heading3"/>
       </w:pPr>
-      <w:bookmarkStart w:id="24" w:name="_Toc194309597"/>
+      <w:bookmarkStart w:id="24" w:name="_Toc194309815"/>
       <w:r>
         <w:t>Application 2</w:t>
       </w:r>
@@ -7160,7 +7160,7 @@
       <w:pPr>
         <w:pStyle w:val="Heading3"/>
       </w:pPr>
-      <w:bookmarkStart w:id="25" w:name="_Toc194309598"/>
+      <w:bookmarkStart w:id="25" w:name="_Toc194309816"/>
       <w:r>
         <w:t xml:space="preserve">API </w:t>
       </w:r>
@@ -7219,10 +7219,7 @@
         <w:pStyle w:val="Txtjustifi"/>
       </w:pPr>
       <w:r>
-        <w:t>Ceci représente le diagramme de classe ApiGateway</w:t>
-      </w:r>
-      <w:r>
-        <w:t xml:space="preserve">. </w:t>
+        <w:t xml:space="preserve">Ceci représente le diagramme de classe ApiGateway. </w:t>
       </w:r>
       <w:r>
         <w:t xml:space="preserve">Elle contiendra </w:t>
@@ -7244,7 +7241,7 @@
       <w:pPr>
         <w:pStyle w:val="Heading3"/>
       </w:pPr>
-      <w:bookmarkStart w:id="26" w:name="_Toc194309599"/>
+      <w:bookmarkStart w:id="26" w:name="_Toc194309817"/>
       <w:r>
         <w:t xml:space="preserve">API </w:t>
       </w:r>
@@ -7265,10 +7262,10 @@
           <w:noProof/>
         </w:rPr>
         <w:drawing>
-          <wp:inline distT="0" distB="0" distL="0" distR="0" wp14:anchorId="59383520" wp14:editId="74F8A834">
-            <wp:extent cx="3240632" cy="4347714"/>
-            <wp:effectExtent l="0" t="0" r="0" b="0"/>
-            <wp:docPr id="1472218428" name="Image 1" descr="Une image contenant texte, capture d’écran, diagramme, Rectangle&#10;&#10;Le contenu généré par l’IA peut être incorrect."/>
+          <wp:inline distT="0" distB="0" distL="0" distR="0" wp14:anchorId="070721DF" wp14:editId="508CF0A5">
+            <wp:extent cx="5629702" cy="4725724"/>
+            <wp:effectExtent l="0" t="0" r="9525" b="0"/>
+            <wp:docPr id="1925312695" name="Image 1" descr="Une image contenant texte, capture d’écran, Rectangle, diagramme&#10;&#10;Le contenu généré par l’IA peut être incorrect."/>
             <wp:cNvGraphicFramePr>
               <a:graphicFrameLocks xmlns:a="http://schemas.openxmlformats.org/drawingml/2006/main" noChangeAspect="1"/>
             </wp:cNvGraphicFramePr>
@@ -7276,7 +7273,7 @@
               <a:graphicData uri="http://schemas.openxmlformats.org/drawingml/2006/picture">
                 <pic:pic xmlns:pic="http://schemas.openxmlformats.org/drawingml/2006/picture">
                   <pic:nvPicPr>
-                    <pic:cNvPr id="1472218428" name="Image 1" descr="Une image contenant texte, capture d’écran, diagramme, Rectangle&#10;&#10;Le contenu généré par l’IA peut être incorrect."/>
+                    <pic:cNvPr id="1925312695" name="Image 1" descr="Une image contenant texte, capture d’écran, Rectangle, diagramme&#10;&#10;Le contenu généré par l’IA peut être incorrect."/>
                     <pic:cNvPicPr/>
                   </pic:nvPicPr>
                   <pic:blipFill>
@@ -7288,7 +7285,7 @@
                   <pic:spPr>
                     <a:xfrm>
                       <a:off x="0" y="0"/>
-                      <a:ext cx="3245444" cy="4354170"/>
+                      <a:ext cx="5632037" cy="4727684"/>
                     </a:xfrm>
                     <a:prstGeom prst="rect">
                       <a:avLst/>
@@ -7306,14 +7303,74 @@
         <w:pStyle w:val="Txtjustifi"/>
       </w:pPr>
       <w:r>
-        <w:t>Le diagramme de classes ci-dessus est un diagramme de classes de l’API Rest 2 contenant 7 fichiers. Un Bean utilisateur, un Worker pour la base de données, un Worker global et une interface qui fait la liaison entre le Worker et le Controller. Il y a aussi un Controller, une interface pour la liaison entre le Controller et le Rest et il y a aussi un ManageCompetition.</w:t>
+        <w:t xml:space="preserve">Ce diagramme représente le diagramme de classe Rest1. Il contient </w:t>
+      </w:r>
+      <w:r>
+        <w:t xml:space="preserve">le point d’entré </w:t>
+      </w:r>
+      <w:r>
+        <w:t>Ctrl</w:t>
+      </w:r>
+      <w:r>
+        <w:t xml:space="preserve">Rest1 </w:t>
+      </w:r>
+      <w:r>
+        <w:t xml:space="preserve">qui utilisera les </w:t>
+      </w:r>
+      <w:r>
+        <w:t xml:space="preserve">2 services afin </w:t>
+      </w:r>
+      <w:r>
+        <w:t xml:space="preserve">d’effectuer </w:t>
+      </w:r>
+      <w:r>
+        <w:t xml:space="preserve">certaines actions sur </w:t>
+      </w:r>
+      <w:r>
+        <w:t>les model</w:t>
+      </w:r>
+      <w:r>
+        <w:t xml:space="preserve"> à l’aide des repository</w:t>
+      </w:r>
+      <w:r>
+        <w:t xml:space="preserve">. </w:t>
+      </w:r>
+      <w:r>
+        <w:t>C</w:t>
+      </w:r>
+      <w:r>
+        <w:t xml:space="preserve">es services </w:t>
+      </w:r>
+      <w:r>
+        <w:t>retourneront</w:t>
+      </w:r>
+      <w:r>
+        <w:t xml:space="preserve"> </w:t>
+      </w:r>
+      <w:r>
+        <w:t xml:space="preserve">les DTO et non les </w:t>
+      </w:r>
+      <w:r>
+        <w:t>model</w:t>
+      </w:r>
+      <w:r>
+        <w:t xml:space="preserve"> </w:t>
+      </w:r>
+      <w:r>
+        <w:t xml:space="preserve">afin de gérer les informations </w:t>
+      </w:r>
+      <w:r>
+        <w:t>retournées</w:t>
+      </w:r>
+      <w:r>
+        <w:t>.</w:t>
       </w:r>
     </w:p>
     <w:p>
       <w:pPr>
         <w:pStyle w:val="Heading3"/>
       </w:pPr>
-      <w:bookmarkStart w:id="27" w:name="_Toc194309600"/>
+      <w:bookmarkStart w:id="27" w:name="_Toc194309818"/>
       <w:r>
         <w:t xml:space="preserve">API </w:t>
       </w:r>
@@ -7331,10 +7388,10 @@
           <w:noProof/>
         </w:rPr>
         <w:drawing>
-          <wp:inline distT="0" distB="0" distL="0" distR="0" wp14:anchorId="28724008" wp14:editId="4BDE1C27">
-            <wp:extent cx="3379529" cy="4511615"/>
-            <wp:effectExtent l="0" t="0" r="0" b="3810"/>
-            <wp:docPr id="1464775099" name="Image 1" descr="Une image contenant texte, capture d’écran, diagramme, Rectangle&#10;&#10;Le contenu généré par l’IA peut être incorrect."/>
+          <wp:inline distT="0" distB="0" distL="0" distR="0" wp14:anchorId="56ED8B2C" wp14:editId="672E54C6">
+            <wp:extent cx="5939790" cy="5036185"/>
+            <wp:effectExtent l="0" t="0" r="3810" b="0"/>
+            <wp:docPr id="1823177751" name="Image 1" descr="Une image contenant texte, capture d’écran, diagramme, Post-it&#10;&#10;Le contenu généré par l’IA peut être incorrect."/>
             <wp:cNvGraphicFramePr>
               <a:graphicFrameLocks xmlns:a="http://schemas.openxmlformats.org/drawingml/2006/main" noChangeAspect="1"/>
             </wp:cNvGraphicFramePr>
@@ -7342,7 +7399,7 @@
               <a:graphicData uri="http://schemas.openxmlformats.org/drawingml/2006/picture">
                 <pic:pic xmlns:pic="http://schemas.openxmlformats.org/drawingml/2006/picture">
                   <pic:nvPicPr>
-                    <pic:cNvPr id="1464775099" name="Image 1" descr="Une image contenant texte, capture d’écran, diagramme, Rectangle&#10;&#10;Le contenu généré par l’IA peut être incorrect."/>
+                    <pic:cNvPr id="1823177751" name="Image 1" descr="Une image contenant texte, capture d’écran, diagramme, Post-it&#10;&#10;Le contenu généré par l’IA peut être incorrect."/>
                     <pic:cNvPicPr/>
                   </pic:nvPicPr>
                   <pic:blipFill>
@@ -7354,7 +7411,7 @@
                   <pic:spPr>
                     <a:xfrm>
                       <a:off x="0" y="0"/>
-                      <a:ext cx="3384793" cy="4518642"/>
+                      <a:ext cx="5939790" cy="5036185"/>
                     </a:xfrm>
                     <a:prstGeom prst="rect">
                       <a:avLst/>
@@ -7384,56 +7441,80 @@
         <w:t>de l’API Rest 2</w:t>
       </w:r>
       <w:r>
-        <w:t xml:space="preserve"> contenant 7 fichiers. </w:t>
-      </w:r>
-      <w:r>
-        <w:t xml:space="preserve">Un Bean utilisateur, </w:t>
+        <w:t xml:space="preserve"> contenant </w:t>
+      </w:r>
+      <w:r>
+        <w:t>11</w:t>
+      </w:r>
+      <w:r>
+        <w:t xml:space="preserve"> fichiers.</w:t>
+      </w:r>
+    </w:p>
+    <w:p>
+      <w:pPr>
+        <w:pStyle w:val="Txtjustifi"/>
+      </w:pPr>
+      <w:r>
+        <w:t xml:space="preserve">Un </w:t>
+      </w:r>
+      <w:r>
+        <w:t>dto</w:t>
+      </w:r>
+      <w:r>
+        <w:t xml:space="preserve"> utilisateur, </w:t>
       </w:r>
       <w:r>
         <w:t xml:space="preserve">un </w:t>
       </w:r>
       <w:r>
-        <w:t>W</w:t>
-      </w:r>
-      <w:r>
-        <w:t xml:space="preserve">orker pour la base de données, un </w:t>
-      </w:r>
-      <w:r>
-        <w:t>W</w:t>
-      </w:r>
-      <w:r>
-        <w:t>orker global</w:t>
-      </w:r>
-      <w:r>
-        <w:t xml:space="preserve"> et</w:t>
+        <w:t>service</w:t>
       </w:r>
       <w:r>
         <w:t xml:space="preserve"> </w:t>
       </w:r>
       <w:r>
-        <w:t xml:space="preserve">une interface qui fait la liaison entre </w:t>
-      </w:r>
-      <w:r>
-        <w:t>le Worker et le Controller</w:t>
-      </w:r>
-      <w:r>
-        <w:t>. Il y a aussi un Controller</w:t>
-      </w:r>
-      <w:r>
-        <w:t>,</w:t>
-      </w:r>
-      <w:r>
-        <w:t xml:space="preserve"> une interface</w:t>
+        <w:t xml:space="preserve">utilisateurService, </w:t>
+      </w:r>
+      <w:r>
+        <w:t>voteService, participationService.</w:t>
+      </w:r>
+    </w:p>
+    <w:p>
+      <w:pPr>
+        <w:pStyle w:val="Txtjustifi"/>
+      </w:pPr>
+      <w:r>
+        <w:t xml:space="preserve">Il y a aussi un </w:t>
+      </w:r>
+      <w:r>
+        <w:t>repository</w:t>
       </w:r>
       <w:r>
         <w:t xml:space="preserve"> </w:t>
       </w:r>
       <w:r>
-        <w:t xml:space="preserve">pour la liaison entre le Controller et le Rest et </w:t>
-      </w:r>
-      <w:r>
-        <w:t>il y a aussi un ManageUser.</w:t>
-      </w:r>
+        <w:t xml:space="preserve">pour </w:t>
+      </w:r>
+      <w:r>
+        <w:t xml:space="preserve">le model </w:t>
+      </w:r>
+      <w:r>
+        <w:t>Utilisateur, Vote</w:t>
+      </w:r>
+      <w:r>
+        <w:t xml:space="preserve">, </w:t>
+      </w:r>
+      <w:r>
+        <w:t>Participation</w:t>
+      </w:r>
+      <w:r>
+        <w:t xml:space="preserve"> et un controller qui contrôle tout ça.</w:t>
+      </w:r>
+    </w:p>
+    <w:p>
+      <w:pPr>
+        <w:pStyle w:val="Txtjustifi"/>
+      </w:pPr>
     </w:p>
     <w:p>
       <w:pPr>
@@ -7442,7 +7523,7 @@
           <w:highlight w:val="yellow"/>
         </w:rPr>
       </w:pPr>
-      <w:bookmarkStart w:id="28" w:name="_Toc194309601"/>
+      <w:bookmarkStart w:id="28" w:name="_Toc194309819"/>
       <w:r>
         <w:rPr>
           <w:highlight w:val="yellow"/>
@@ -7458,7 +7539,7 @@
           <w:highlight w:val="yellow"/>
         </w:rPr>
       </w:pPr>
-      <w:bookmarkStart w:id="29" w:name="_Toc194309602"/>
+      <w:bookmarkStart w:id="29" w:name="_Toc194309820"/>
       <w:r>
         <w:rPr>
           <w:highlight w:val="yellow"/>
@@ -7522,7 +7603,7 @@
           <w:highlight w:val="yellow"/>
         </w:rPr>
       </w:pPr>
-      <w:bookmarkStart w:id="30" w:name="_Toc194309603"/>
+      <w:bookmarkStart w:id="30" w:name="_Toc194309821"/>
       <w:r>
         <w:rPr>
           <w:highlight w:val="yellow"/>
@@ -7583,7 +7664,7 @@
       <w:pPr>
         <w:pStyle w:val="Heading1"/>
       </w:pPr>
-      <w:bookmarkStart w:id="31" w:name="_Toc194309604"/>
+      <w:bookmarkStart w:id="31" w:name="_Toc194309822"/>
       <w:r>
         <w:t>Bases de données</w:t>
       </w:r>
@@ -7593,7 +7674,7 @@
       <w:pPr>
         <w:pStyle w:val="Heading2"/>
       </w:pPr>
-      <w:bookmarkStart w:id="32" w:name="_Toc194309605"/>
+      <w:bookmarkStart w:id="32" w:name="_Toc194309823"/>
       <w:r>
         <w:t>Modèles ER</w:t>
       </w:r>
@@ -7764,7 +7845,7 @@
       <w:pPr>
         <w:pStyle w:val="Heading2"/>
       </w:pPr>
-      <w:bookmarkStart w:id="33" w:name="_Toc194309606"/>
+      <w:bookmarkStart w:id="33" w:name="_Toc194309824"/>
       <w:r>
         <w:t xml:space="preserve">Modèles </w:t>
       </w:r>
@@ -7780,7 +7861,7 @@
       <w:pPr>
         <w:pStyle w:val="Heading2"/>
       </w:pPr>
-      <w:bookmarkStart w:id="34" w:name="_Toc194309607"/>
+      <w:bookmarkStart w:id="34" w:name="_Toc194309825"/>
       <w:r>
         <w:t>DB 1</w:t>
       </w:r>
@@ -7970,7 +8051,7 @@
       <w:pPr>
         <w:pStyle w:val="Heading2"/>
       </w:pPr>
-      <w:bookmarkStart w:id="35" w:name="_Toc194309608"/>
+      <w:bookmarkStart w:id="35" w:name="_Toc194309826"/>
       <w:r>
         <w:t>DB 2</w:t>
       </w:r>
@@ -8237,7 +8318,7 @@
           <w:highlight w:val="yellow"/>
         </w:rPr>
       </w:pPr>
-      <w:bookmarkStart w:id="36" w:name="_Toc194309609"/>
+      <w:bookmarkStart w:id="36" w:name="_Toc194309827"/>
       <w:r>
         <w:rPr>
           <w:highlight w:val="yellow"/>
@@ -8253,7 +8334,7 @@
           <w:highlight w:val="yellow"/>
         </w:rPr>
       </w:pPr>
-      <w:bookmarkStart w:id="37" w:name="_Toc194309610"/>
+      <w:bookmarkStart w:id="37" w:name="_Toc194309828"/>
       <w:r>
         <w:rPr>
           <w:highlight w:val="yellow"/>
@@ -8269,7 +8350,7 @@
           <w:highlight w:val="yellow"/>
         </w:rPr>
       </w:pPr>
-      <w:bookmarkStart w:id="38" w:name="_Toc194309611"/>
+      <w:bookmarkStart w:id="38" w:name="_Toc194309829"/>
       <w:r>
         <w:rPr>
           <w:highlight w:val="yellow"/>
@@ -8285,7 +8366,7 @@
           <w:highlight w:val="yellow"/>
         </w:rPr>
       </w:pPr>
-      <w:bookmarkStart w:id="39" w:name="_Toc194309612"/>
+      <w:bookmarkStart w:id="39" w:name="_Toc194309830"/>
       <w:r>
         <w:rPr>
           <w:highlight w:val="yellow"/>
@@ -8301,7 +8382,7 @@
           <w:highlight w:val="yellow"/>
         </w:rPr>
       </w:pPr>
-      <w:bookmarkStart w:id="40" w:name="_Toc194309613"/>
+      <w:bookmarkStart w:id="40" w:name="_Toc194309831"/>
       <w:r>
         <w:rPr>
           <w:highlight w:val="yellow"/>
@@ -8317,7 +8398,7 @@
           <w:highlight w:val="yellow"/>
         </w:rPr>
       </w:pPr>
-      <w:bookmarkStart w:id="41" w:name="_Toc194309614"/>
+      <w:bookmarkStart w:id="41" w:name="_Toc194309832"/>
       <w:r>
         <w:rPr>
           <w:highlight w:val="yellow"/>
@@ -8333,7 +8414,7 @@
           <w:highlight w:val="yellow"/>
         </w:rPr>
       </w:pPr>
-      <w:bookmarkStart w:id="42" w:name="_Toc194309615"/>
+      <w:bookmarkStart w:id="42" w:name="_Toc194309833"/>
       <w:r>
         <w:rPr>
           <w:highlight w:val="yellow"/>
@@ -8349,7 +8430,7 @@
           <w:highlight w:val="yellow"/>
         </w:rPr>
       </w:pPr>
-      <w:bookmarkStart w:id="43" w:name="_Toc194309616"/>
+      <w:bookmarkStart w:id="43" w:name="_Toc194309834"/>
       <w:r>
         <w:rPr>
           <w:highlight w:val="yellow"/>
@@ -8365,7 +8446,7 @@
           <w:highlight w:val="yellow"/>
         </w:rPr>
       </w:pPr>
-      <w:bookmarkStart w:id="44" w:name="_Toc194309617"/>
+      <w:bookmarkStart w:id="44" w:name="_Toc194309835"/>
       <w:r>
         <w:rPr>
           <w:highlight w:val="yellow"/>
@@ -8381,7 +8462,7 @@
           <w:highlight w:val="yellow"/>
         </w:rPr>
       </w:pPr>
-      <w:bookmarkStart w:id="45" w:name="_Toc194309618"/>
+      <w:bookmarkStart w:id="45" w:name="_Toc194309836"/>
       <w:r>
         <w:rPr>
           <w:highlight w:val="yellow"/>
@@ -8397,7 +8478,7 @@
           <w:highlight w:val="yellow"/>
         </w:rPr>
       </w:pPr>
-      <w:bookmarkStart w:id="46" w:name="_Toc194309619"/>
+      <w:bookmarkStart w:id="46" w:name="_Toc194309837"/>
       <w:r>
         <w:rPr>
           <w:highlight w:val="yellow"/>
@@ -8413,7 +8494,7 @@
           <w:highlight w:val="yellow"/>
         </w:rPr>
       </w:pPr>
-      <w:bookmarkStart w:id="47" w:name="_Toc194309620"/>
+      <w:bookmarkStart w:id="47" w:name="_Toc194309838"/>
       <w:r>
         <w:rPr>
           <w:highlight w:val="yellow"/>
@@ -8435,7 +8516,7 @@
           <w:highlight w:val="yellow"/>
         </w:rPr>
       </w:pPr>
-      <w:bookmarkStart w:id="48" w:name="_Toc194309621"/>
+      <w:bookmarkStart w:id="48" w:name="_Toc194309839"/>
       <w:r>
         <w:rPr>
           <w:highlight w:val="yellow"/>
@@ -9303,31 +9384,113 @@
 <file path=word/header6.xml><?xml version="1.0" encoding="utf-8"?>
 <w:hdr xmlns:wpc="http://schemas.microsoft.com/office/word/2010/wordprocessingCanvas" xmlns:cx="http://schemas.microsoft.com/office/drawing/2014/chartex" xmlns:cx1="http://schemas.microsoft.com/office/drawing/2015/9/8/chartex" xmlns:cx2="http://schemas.microsoft.com/office/drawing/2015/10/21/chartex" xmlns:cx3="http://schemas.microsoft.com/office/drawing/2016/5/9/chartex" xmlns:cx4="http://schemas.microsoft.com/office/drawing/2016/5/10/chartex" xmlns:cx5="http://schemas.microsoft.com/office/drawing/2016/5/11/chartex" xmlns:cx6="http://schemas.microsoft.com/office/drawing/2016/5/12/chartex" xmlns:cx7="http://schemas.microsoft.com/office/drawing/2016/5/13/chartex" xmlns:cx8="http://schemas.microsoft.com/office/drawing/2016/5/14/chartex" xmlns:mc="http://schemas.openxmlformats.org/markup-compatibility/2006" xmlns:aink="http://schemas.microsoft.com/office/drawing/2016/ink" xmlns:am3d="http://schemas.microsoft.com/office/drawing/2017/model3d" xmlns:o="urn:schemas-microsoft-com:office:office" xmlns:oel="http://schemas.microsoft.com/office/2019/extlst" xmlns:r="http://schemas.openxmlformats.org/officeDocument/2006/relationships" xmlns:m="http://schemas.openxmlformats.org/officeDocument/2006/math" xmlns:v="urn:schemas-microsoft-com:vml" xmlns:wp14="http://schemas.microsoft.com/office/word/2010/wordprocessingDrawing" xmlns:wp="http://schemas.openxmlformats.org/drawingml/2006/wordprocessingDrawing" xmlns:w10="urn:schemas-microsoft-com:office:word" xmlns:w="http://schemas.openxmlformats.org/wordprocessingml/2006/main" xmlns:w14="http://schemas.microsoft.com/office/word/2010/wordml" xmlns:w15="http://schemas.microsoft.com/office/word/2012/wordml" xmlns:w16cex="http://schemas.microsoft.com/office/word/2018/wordml/cex" xmlns:w16cid="http://schemas.microsoft.com/office/word/2016/wordml/cid" xmlns:w16="http://schemas.microsoft.com/office/word/2018/wordml" xmlns:w16du="http://schemas.microsoft.com/office/word/2023/wordml/word16du" xmlns:w16sdtdh="http://schemas.microsoft.com/office/word/2020/wordml/sdtdatahash" xmlns:w16sdtfl="http://schemas.microsoft.com/office/word/2024/wordml/sdtformatlock" xmlns:w16se="http://schemas.microsoft.com/office/word/2015/wordml/symex" xmlns:wpg="http://schemas.microsoft.com/office/word/2010/wordprocessingGroup" xmlns:wpi="http://schemas.microsoft.com/office/word/2010/wordprocessingInk" xmlns:wne="http://schemas.microsoft.com/office/word/2006/wordml" xmlns:wps="http://schemas.microsoft.com/office/word/2010/wordprocessingShape" mc:Ignorable="w14 w15 w16se w16cid w16 w16cex w16sdtdh w16sdtfl w16du wp14">
   <w:p>
-    <w:fldSimple w:instr=" TITLE   \* MERGEFORMAT ">
-      <w:r>
-        <w:t>Rapport personnel</w:t>
-      </w:r>
-    </w:fldSimple>
-    <w:fldSimple w:instr=" TITLE   \* MERGEFORMAT ">
-      <w:r>
-        <w:t>Rapport personnel</w:t>
-      </w:r>
-    </w:fldSimple>
-    <w:fldSimple w:instr=" TITLE  \* FirstCap  \* MERGEFORMAT ">
-      <w:r>
-        <w:t>Rapport personnel</w:t>
-      </w:r>
-    </w:fldSimple>
-    <w:fldSimple w:instr=" TITLE   \* MERGEFORMAT ">
-      <w:r>
-        <w:t>Rapport personnel</w:t>
-      </w:r>
-    </w:fldSimple>
-    <w:fldSimple w:instr=" TITLE  \* FirstCap  \* MERGEFORMAT ">
-      <w:r>
-        <w:t>Rapport personnel</w:t>
-      </w:r>
-    </w:fldSimple>
+    <w:r>
+      <w:fldChar w:fldCharType="begin"/>
+    </w:r>
+    <w:r>
+      <w:instrText xml:space="preserve"> TITLE   \* MERGEFORMAT </w:instrText>
+    </w:r>
+    <w:r>
+      <w:fldChar w:fldCharType="separate"/>
+    </w:r>
+    <w:r>
+      <w:t xml:space="preserve">Rapport </w:t>
+    </w:r>
+    <w:proofErr w:type="spellStart"/>
+    <w:r>
+      <w:t>personnel</w:t>
+    </w:r>
+    <w:r>
+      <w:fldChar w:fldCharType="end"/>
+    </w:r>
+    <w:r>
+      <w:fldChar w:fldCharType="begin"/>
+    </w:r>
+    <w:r>
+      <w:instrText xml:space="preserve"> TITLE   \* MERGEFORMAT </w:instrText>
+    </w:r>
+    <w:r>
+      <w:fldChar w:fldCharType="separate"/>
+    </w:r>
+    <w:r>
+      <w:t>Rapport</w:t>
+    </w:r>
+    <w:proofErr w:type="spellEnd"/>
+    <w:r>
+      <w:t xml:space="preserve"> </w:t>
+    </w:r>
+    <w:proofErr w:type="spellStart"/>
+    <w:r>
+      <w:t>personnel</w:t>
+    </w:r>
+    <w:r>
+      <w:fldChar w:fldCharType="end"/>
+    </w:r>
+    <w:r>
+      <w:fldChar w:fldCharType="begin"/>
+    </w:r>
+    <w:r>
+      <w:instrText xml:space="preserve"> TITLE  \* FirstCap  \* MERGEFORMAT </w:instrText>
+    </w:r>
+    <w:r>
+      <w:fldChar w:fldCharType="separate"/>
+    </w:r>
+    <w:r>
+      <w:t>Rapport</w:t>
+    </w:r>
+    <w:proofErr w:type="spellEnd"/>
+    <w:r>
+      <w:t xml:space="preserve"> </w:t>
+    </w:r>
+    <w:proofErr w:type="spellStart"/>
+    <w:r>
+      <w:t>personnel</w:t>
+    </w:r>
+    <w:r>
+      <w:fldChar w:fldCharType="end"/>
+    </w:r>
+    <w:r>
+      <w:fldChar w:fldCharType="begin"/>
+    </w:r>
+    <w:r>
+      <w:instrText xml:space="preserve"> TITLE   \* MERGEFORMAT </w:instrText>
+    </w:r>
+    <w:r>
+      <w:fldChar w:fldCharType="separate"/>
+    </w:r>
+    <w:r>
+      <w:t>Rapport</w:t>
+    </w:r>
+    <w:proofErr w:type="spellEnd"/>
+    <w:r>
+      <w:t xml:space="preserve"> </w:t>
+    </w:r>
+    <w:proofErr w:type="spellStart"/>
+    <w:r>
+      <w:t>personnel</w:t>
+    </w:r>
+    <w:r>
+      <w:fldChar w:fldCharType="end"/>
+    </w:r>
+    <w:r>
+      <w:fldChar w:fldCharType="begin"/>
+    </w:r>
+    <w:r>
+      <w:instrText xml:space="preserve"> TITLE  \* FirstCap  \* MERGEFORMAT </w:instrText>
+    </w:r>
+    <w:r>
+      <w:fldChar w:fldCharType="separate"/>
+    </w:r>
+    <w:r>
+      <w:t>Rapport</w:t>
+    </w:r>
+    <w:proofErr w:type="spellEnd"/>
+    <w:r>
+      <w:t xml:space="preserve"> personnel</w:t>
+    </w:r>
+    <w:r>
+      <w:fldChar w:fldCharType="end"/>
+    </w:r>
   </w:p>
 </w:hdr>
 </file>
@@ -15050,16 +15213,10 @@
 <file path=customXml/itemProps1.xml><?xml version="1.0" encoding="utf-8"?>
 <ds:datastoreItem xmlns:ds="http://schemas.openxmlformats.org/officeDocument/2006/customXml" ds:itemID="{9EB2CB39-6042-4C2F-A00F-0C75200A34CB}">
   <ds:schemaRefs>
-    <ds:schemaRef ds:uri="http://purl.org/dc/dcmitype/"/>
-    <ds:schemaRef ds:uri="http://schemas.microsoft.com/office/2006/documentManagement/types"/>
-    <ds:schemaRef ds:uri="http://purl.org/dc/elements/1.1/"/>
+    <ds:schemaRef ds:uri="http://schemas.microsoft.com/office/2006/metadata/properties"/>
+    <ds:schemaRef ds:uri="http://schemas.microsoft.com/office/infopath/2007/PartnerControls"/>
     <ds:schemaRef ds:uri="924ebf79-8ca5-43a7-b11c-cae8c16b2b70"/>
-    <ds:schemaRef ds:uri="http://www.w3.org/XML/1998/namespace"/>
-    <ds:schemaRef ds:uri="http://schemas.microsoft.com/office/2006/metadata/properties"/>
     <ds:schemaRef ds:uri="fcabc8dd-3274-4261-b688-fb49e1a84a60"/>
-    <ds:schemaRef ds:uri="http://schemas.openxmlformats.org/package/2006/metadata/core-properties"/>
-    <ds:schemaRef ds:uri="http://purl.org/dc/terms/"/>
-    <ds:schemaRef ds:uri="http://schemas.microsoft.com/office/infopath/2007/PartnerControls"/>
   </ds:schemaRefs>
 </ds:datastoreItem>
 </file>

</xml_diff>

<commit_message>
modification diagramme ER + workbench
</commit_message>
<xml_diff>
--- a/documentation/133 - doc projet - MAR ALI.docx
+++ b/documentation/133 - doc projet - MAR ALI.docx
@@ -53,7 +53,13 @@
         <w:rPr>
           <w:noProof/>
         </w:rPr>
-        <w:t>31 mars 2025</w:t>
+        <w:t>31</w:t>
+      </w:r>
+      <w:r>
+        <w:rPr>
+          <w:noProof/>
+        </w:rPr>
+        <w:t xml:space="preserve"> mars 2025</w:t>
       </w:r>
       <w:r>
         <w:fldChar w:fldCharType="end"/>
@@ -7219,7 +7225,10 @@
         <w:pStyle w:val="Txtjustifi"/>
       </w:pPr>
       <w:r>
-        <w:t xml:space="preserve">Ceci représente le diagramme de classe ApiGateway. </w:t>
+        <w:t>Ceci représente le diagramme de classe ApiGateway</w:t>
+      </w:r>
+      <w:r>
+        <w:t xml:space="preserve">. </w:t>
       </w:r>
       <w:r>
         <w:t xml:space="preserve">Elle contiendra </w:t>
@@ -7312,7 +7321,10 @@
         <w:t>Ctrl</w:t>
       </w:r>
       <w:r>
-        <w:t xml:space="preserve">Rest1 </w:t>
+        <w:t>Rest1</w:t>
+      </w:r>
+      <w:r>
+        <w:t xml:space="preserve"> </w:t>
       </w:r>
       <w:r>
         <w:t xml:space="preserve">qui utilisera les </w:t>
@@ -7327,10 +7339,10 @@
         <w:t xml:space="preserve">certaines actions sur </w:t>
       </w:r>
       <w:r>
-        <w:t>les model</w:t>
-      </w:r>
-      <w:r>
-        <w:t xml:space="preserve"> à l’aide des repository</w:t>
+        <w:t xml:space="preserve">les model </w:t>
+      </w:r>
+      <w:r>
+        <w:t>à l’aide des repository</w:t>
       </w:r>
       <w:r>
         <w:t xml:space="preserve">. </w:t>
@@ -7502,13 +7514,16 @@
         <w:t>Utilisateur, Vote</w:t>
       </w:r>
       <w:r>
-        <w:t xml:space="preserve">, </w:t>
-      </w:r>
-      <w:r>
-        <w:t>Participation</w:t>
-      </w:r>
-      <w:r>
-        <w:t xml:space="preserve"> et un controller qui contrôle tout ça.</w:t>
+        <w:t>,</w:t>
+      </w:r>
+      <w:r>
+        <w:t xml:space="preserve"> Participation</w:t>
+      </w:r>
+      <w:r>
+        <w:t xml:space="preserve"> et un controller qui contrôle tout ça</w:t>
+      </w:r>
+      <w:r>
+        <w:t>.</w:t>
       </w:r>
     </w:p>
     <w:p>
@@ -7697,9 +7712,9 @@
       </w:pPr>
       <w:r>
         <w:drawing>
-          <wp:inline distT="0" distB="0" distL="0" distR="0" wp14:anchorId="493CF235" wp14:editId="3C03F2E2">
-            <wp:extent cx="5939790" cy="3528712"/>
-            <wp:effectExtent l="0" t="0" r="3810" b="0"/>
+          <wp:inline distT="0" distB="0" distL="0" distR="0" wp14:anchorId="493CF235" wp14:editId="683845A1">
+            <wp:extent cx="5534167" cy="3955904"/>
+            <wp:effectExtent l="0" t="0" r="0" b="6985"/>
             <wp:docPr id="2040425788" name="Image 1"/>
             <wp:cNvGraphicFramePr>
               <a:graphicFrameLocks xmlns:a="http://schemas.openxmlformats.org/drawingml/2006/main" noChangeAspect="1"/>
@@ -7720,7 +7735,7 @@
                   <pic:spPr>
                     <a:xfrm>
                       <a:off x="0" y="0"/>
-                      <a:ext cx="5939790" cy="3528712"/>
+                      <a:ext cx="5540634" cy="3960527"/>
                     </a:xfrm>
                     <a:prstGeom prst="rect">
                       <a:avLst/>
@@ -7735,114 +7750,6 @@
     </w:p>
     <w:p>
       <w:pPr>
-        <w:pStyle w:val="Lpuceronde"/>
-      </w:pPr>
-      <w:r>
-        <w:t xml:space="preserve">Un utilisateur peut voter pour </w:t>
-      </w:r>
-      <w:r>
-        <w:t xml:space="preserve">0 ou plusieurs </w:t>
-      </w:r>
-      <w:r>
-        <w:t>autres utilisateurs qui partici</w:t>
-      </w:r>
-      <w:r>
-        <w:t xml:space="preserve">pent </w:t>
-      </w:r>
-      <w:r>
-        <w:t>à une compétition.</w:t>
-      </w:r>
-    </w:p>
-    <w:p>
-      <w:pPr>
-        <w:pStyle w:val="Lpuceronde"/>
-      </w:pPr>
-      <w:r>
-        <w:t>Un utilisateur peut recevoir 0 ou plusieurs votes de la part d’</w:t>
-      </w:r>
-      <w:r>
-        <w:t>autres utilisateurs.</w:t>
-      </w:r>
-    </w:p>
-    <w:p>
-      <w:pPr>
-        <w:pStyle w:val="Lpuceronde"/>
-      </w:pPr>
-      <w:r>
-        <w:t>Un vote est fait par un seul utilisateur et envoyé à un seul utilisateur.</w:t>
-      </w:r>
-    </w:p>
-    <w:p>
-      <w:pPr>
-        <w:pStyle w:val="Lpuceronde"/>
-      </w:pPr>
-      <w:r>
-        <w:t>Un vote fait partie d’une seule compétition.</w:t>
-      </w:r>
-    </w:p>
-    <w:p>
-      <w:pPr>
-        <w:pStyle w:val="Lpuceronde"/>
-      </w:pPr>
-      <w:r>
-        <w:t xml:space="preserve">Une compétition </w:t>
-      </w:r>
-      <w:r>
-        <w:t>a 0 ou plusieurs votes.</w:t>
-      </w:r>
-    </w:p>
-    <w:p>
-      <w:pPr>
-        <w:pStyle w:val="Lpuceronde"/>
-      </w:pPr>
-      <w:r>
-        <w:t xml:space="preserve">Un utilisateur participe à 0 ou plusieurs </w:t>
-      </w:r>
-      <w:r>
-        <w:t>compétitions.</w:t>
-      </w:r>
-    </w:p>
-    <w:p>
-      <w:pPr>
-        <w:pStyle w:val="Lpuceronde"/>
-      </w:pPr>
-      <w:r>
-        <w:t xml:space="preserve">Une compétition </w:t>
-      </w:r>
-      <w:r>
-        <w:t xml:space="preserve">contient 0 ou plusieurs </w:t>
-      </w:r>
-      <w:r>
-        <w:t>participants.</w:t>
-      </w:r>
-    </w:p>
-    <w:p>
-      <w:pPr>
-        <w:pStyle w:val="Lpuceronde"/>
-      </w:pPr>
-      <w:r>
-        <w:t xml:space="preserve">Une compétition est </w:t>
-      </w:r>
-      <w:r>
-        <w:t>managée</w:t>
-      </w:r>
-      <w:r>
-        <w:t xml:space="preserve"> par un seul administrateur.</w:t>
-      </w:r>
-    </w:p>
-    <w:p>
-      <w:pPr>
-        <w:pStyle w:val="Lpuceronde"/>
-      </w:pPr>
-      <w:r>
-        <w:t xml:space="preserve">Un administration manage </w:t>
-      </w:r>
-      <w:r>
-        <w:t>0 ou plusieurs compétitions.</w:t>
-      </w:r>
-    </w:p>
-    <w:p>
-      <w:pPr>
         <w:pStyle w:val="Heading2"/>
       </w:pPr>
       <w:bookmarkStart w:id="33" w:name="_Toc194309824"/>
@@ -7873,10 +7780,10 @@
       </w:pPr>
       <w:r>
         <w:drawing>
-          <wp:inline distT="0" distB="0" distL="0" distR="0" wp14:anchorId="53366A03" wp14:editId="0CE2764F">
-            <wp:extent cx="5106113" cy="1810003"/>
+          <wp:inline distT="0" distB="0" distL="0" distR="0" wp14:anchorId="53366A03" wp14:editId="2576173C">
+            <wp:extent cx="4613938" cy="1810003"/>
             <wp:effectExtent l="0" t="0" r="0" b="0"/>
-            <wp:docPr id="333042936" name="Image 1" descr="Une image contenant texte, capture d’écran, Police, nombre&#10;&#10;Le contenu généré par l’IA peut être incorrect."/>
+            <wp:docPr id="333042936" name="Image 1"/>
             <wp:cNvGraphicFramePr>
               <a:graphicFrameLocks xmlns:a="http://schemas.openxmlformats.org/drawingml/2006/main" noChangeAspect="1"/>
             </wp:cNvGraphicFramePr>
@@ -7884,7 +7791,7 @@
               <a:graphicData uri="http://schemas.openxmlformats.org/drawingml/2006/picture">
                 <pic:pic xmlns:pic="http://schemas.openxmlformats.org/drawingml/2006/picture">
                   <pic:nvPicPr>
-                    <pic:cNvPr id="333042936" name="Image 1" descr="Une image contenant texte, capture d’écran, Police, nombre&#10;&#10;Le contenu généré par l’IA peut être incorrect."/>
+                    <pic:cNvPr id="333042936" name="Image 1"/>
                     <pic:cNvPicPr/>
                   </pic:nvPicPr>
                   <pic:blipFill>
@@ -7896,7 +7803,7 @@
                   <pic:spPr>
                     <a:xfrm>
                       <a:off x="0" y="0"/>
-                      <a:ext cx="5106113" cy="1810003"/>
+                      <a:ext cx="4613938" cy="1810003"/>
                     </a:xfrm>
                     <a:prstGeom prst="rect">
                       <a:avLst/>
@@ -7911,162 +7818,24 @@
     </w:p>
     <w:p>
       <w:pPr>
+        <w:pStyle w:val="Heading2"/>
+      </w:pPr>
+      <w:bookmarkStart w:id="35" w:name="_Toc194309826"/>
+      <w:r>
+        <w:t>DB 2</w:t>
+      </w:r>
+      <w:bookmarkEnd w:id="35"/>
+    </w:p>
+    <w:p>
+      <w:pPr>
         <w:pStyle w:val="Txtjustifi"/>
-        <w:numPr>
-          <w:ilvl w:val="0"/>
-          <w:numId w:val="33"/>
-        </w:numPr>
-      </w:pPr>
-      <w:r>
-        <w:t>T_administrateurs</w:t>
-      </w:r>
-    </w:p>
-    <w:p>
-      <w:pPr>
-        <w:pStyle w:val="Txtjustifi"/>
-        <w:numPr>
-          <w:ilvl w:val="1"/>
-          <w:numId w:val="33"/>
-        </w:numPr>
-      </w:pPr>
-      <w:r>
-        <w:t>Nom_admin </w:t>
-      </w:r>
-      <w:r>
-        <w:sym w:font="Wingdings" w:char="F0E0"/>
-      </w:r>
-      <w:r>
-        <w:t xml:space="preserve"> </w:t>
-      </w:r>
-      <w:r>
-        <w:t>le nom que l’admin utilise pour le connecter</w:t>
-      </w:r>
-    </w:p>
-    <w:p>
-      <w:pPr>
-        <w:pStyle w:val="Txtjustifi"/>
-        <w:numPr>
-          <w:ilvl w:val="1"/>
-          <w:numId w:val="33"/>
-        </w:numPr>
-      </w:pPr>
-      <w:r>
-        <w:t xml:space="preserve">Mdp </w:t>
-      </w:r>
-      <w:r>
-        <w:sym w:font="Wingdings" w:char="F0E0"/>
-      </w:r>
-      <w:r>
-        <w:t xml:space="preserve"> son mot de passe</w:t>
-      </w:r>
-    </w:p>
-    <w:p>
-      <w:pPr>
-        <w:pStyle w:val="Txtjustifi"/>
-        <w:numPr>
-          <w:ilvl w:val="0"/>
-          <w:numId w:val="33"/>
-        </w:numPr>
-      </w:pPr>
-      <w:r>
-        <w:t>T_competitions</w:t>
-      </w:r>
-    </w:p>
-    <w:p>
-      <w:pPr>
-        <w:pStyle w:val="Txtjustifi"/>
-        <w:numPr>
-          <w:ilvl w:val="1"/>
-          <w:numId w:val="33"/>
-        </w:numPr>
-      </w:pPr>
-      <w:r>
-        <w:t xml:space="preserve">Etat </w:t>
-      </w:r>
-      <w:r>
-        <w:sym w:font="Wingdings" w:char="F0E0"/>
-      </w:r>
-      <w:r>
-        <w:t xml:space="preserve"> l’état de </w:t>
-      </w:r>
-      <w:r>
-        <w:t>la com</w:t>
-      </w:r>
-      <w:r>
-        <w:t xml:space="preserve">pétition : </w:t>
-      </w:r>
-      <w:r>
-        <w:t xml:space="preserve">inscriptions, votations, </w:t>
-      </w:r>
-      <w:r>
-        <w:t>terminé</w:t>
-      </w:r>
-    </w:p>
-    <w:p>
-      <w:pPr>
-        <w:pStyle w:val="Txtjustifi"/>
-        <w:numPr>
-          <w:ilvl w:val="1"/>
-          <w:numId w:val="33"/>
-        </w:numPr>
-      </w:pPr>
-      <w:r>
-        <w:t xml:space="preserve">Categorie </w:t>
-      </w:r>
-      <w:r>
-        <w:sym w:font="Wingdings" w:char="F0E0"/>
-      </w:r>
-      <w:r>
-        <w:t xml:space="preserve"> </w:t>
-      </w:r>
-      <w:r>
-        <w:t>la catégorie de la compétition</w:t>
-      </w:r>
-      <w:r>
-        <w:t> : sport, homme, …</w:t>
-      </w:r>
-    </w:p>
-    <w:p>
-      <w:pPr>
-        <w:pStyle w:val="Txtjustifi"/>
-        <w:numPr>
-          <w:ilvl w:val="1"/>
-          <w:numId w:val="33"/>
-        </w:numPr>
-      </w:pPr>
-      <w:r>
-        <w:t xml:space="preserve">Fk_administrateur </w:t>
-      </w:r>
-      <w:r>
-        <w:sym w:font="Wingdings" w:char="F0E0"/>
-      </w:r>
-      <w:r>
-        <w:t xml:space="preserve"> </w:t>
-      </w:r>
-      <w:r>
-        <w:t>le lien vers l’administrateur qui a ouvert la compétition</w:t>
-      </w:r>
-    </w:p>
-    <w:p>
-      <w:pPr>
-        <w:pStyle w:val="Heading2"/>
-      </w:pPr>
-      <w:bookmarkStart w:id="35" w:name="_Toc194309826"/>
-      <w:r>
-        <w:t>DB 2</w:t>
-      </w:r>
-      <w:bookmarkEnd w:id="35"/>
-    </w:p>
-    <w:p>
-      <w:pPr>
-        <w:pStyle w:val="Txtjustifi"/>
       </w:pPr>
       <w:r>
         <w:drawing>
-          <wp:inline distT="0" distB="0" distL="0" distR="0" wp14:anchorId="74E57857" wp14:editId="3F27A187">
-            <wp:extent cx="5939790" cy="3428365"/>
-            <wp:effectExtent l="0" t="0" r="3810" b="635"/>
-            <wp:docPr id="1553047106" name="Image 1" descr="Une image contenant texte, capture d’écran, nombre, affichage&#10;&#10;Le contenu généré par l’IA peut être incorrect."/>
+          <wp:inline distT="0" distB="0" distL="0" distR="0" wp14:anchorId="74E57857" wp14:editId="646D7D7E">
+            <wp:extent cx="5939790" cy="1647532"/>
+            <wp:effectExtent l="0" t="0" r="3810" b="0"/>
+            <wp:docPr id="1553047106" name="Image 1"/>
             <wp:cNvGraphicFramePr>
               <a:graphicFrameLocks xmlns:a="http://schemas.openxmlformats.org/drawingml/2006/main" noChangeAspect="1"/>
             </wp:cNvGraphicFramePr>
@@ -8074,7 +7843,7 @@
               <a:graphicData uri="http://schemas.openxmlformats.org/drawingml/2006/picture">
                 <pic:pic xmlns:pic="http://schemas.openxmlformats.org/drawingml/2006/picture">
                   <pic:nvPicPr>
-                    <pic:cNvPr id="1553047106" name="Image 1" descr="Une image contenant texte, capture d’écran, nombre, affichage&#10;&#10;Le contenu généré par l’IA peut être incorrect."/>
+                    <pic:cNvPr id="1553047106" name="Image 1"/>
                     <pic:cNvPicPr/>
                   </pic:nvPicPr>
                   <pic:blipFill>
@@ -8086,7 +7855,7 @@
                   <pic:spPr>
                     <a:xfrm>
                       <a:off x="0" y="0"/>
-                      <a:ext cx="5939790" cy="3428365"/>
+                      <a:ext cx="5939790" cy="1647532"/>
                     </a:xfrm>
                     <a:prstGeom prst="rect">
                       <a:avLst/>
@@ -8098,218 +7867,6 @@
           </wp:inline>
         </w:drawing>
       </w:r>
-    </w:p>
-    <w:p>
-      <w:pPr>
-        <w:pStyle w:val="Txtjustifi"/>
-        <w:numPr>
-          <w:ilvl w:val="0"/>
-          <w:numId w:val="33"/>
-        </w:numPr>
-      </w:pPr>
-      <w:r>
-        <w:t>T_utilisateurs</w:t>
-      </w:r>
-      <w:r>
-        <w:t> :</w:t>
-      </w:r>
-    </w:p>
-    <w:p>
-      <w:pPr>
-        <w:pStyle w:val="Txtjustifi"/>
-        <w:numPr>
-          <w:ilvl w:val="1"/>
-          <w:numId w:val="33"/>
-        </w:numPr>
-      </w:pPr>
-      <w:r>
-        <w:t xml:space="preserve">Nom_utilisateur </w:t>
-      </w:r>
-      <w:r>
-        <w:sym w:font="Wingdings" w:char="F0E0"/>
-      </w:r>
-      <w:r>
-        <w:t xml:space="preserve"> </w:t>
-      </w:r>
-      <w:r>
-        <w:t>le nom avec lequel l’utilisateur se connecte</w:t>
-      </w:r>
-    </w:p>
-    <w:p>
-      <w:pPr>
-        <w:pStyle w:val="Txtjustifi"/>
-        <w:numPr>
-          <w:ilvl w:val="1"/>
-          <w:numId w:val="33"/>
-        </w:numPr>
-      </w:pPr>
-      <w:r>
-        <w:t xml:space="preserve">Mdp </w:t>
-      </w:r>
-      <w:r>
-        <w:sym w:font="Wingdings" w:char="F0E0"/>
-      </w:r>
-      <w:r>
-        <w:t xml:space="preserve"> son mot de passe</w:t>
-      </w:r>
-    </w:p>
-    <w:p>
-      <w:pPr>
-        <w:pStyle w:val="Txtjustifi"/>
-        <w:numPr>
-          <w:ilvl w:val="0"/>
-          <w:numId w:val="33"/>
-        </w:numPr>
-      </w:pPr>
-      <w:r>
-        <w:t>Tr_votes</w:t>
-      </w:r>
-      <w:r>
-        <w:t> :</w:t>
-      </w:r>
-    </w:p>
-    <w:p>
-      <w:pPr>
-        <w:pStyle w:val="Txtjustifi"/>
-        <w:numPr>
-          <w:ilvl w:val="1"/>
-          <w:numId w:val="33"/>
-        </w:numPr>
-      </w:pPr>
-      <w:r>
-        <w:t>Pfk_vote</w:t>
-      </w:r>
-      <w:r>
-        <w:t xml:space="preserve"> </w:t>
-      </w:r>
-      <w:r>
-        <w:sym w:font="Wingdings" w:char="F0E0"/>
-      </w:r>
-      <w:r>
-        <w:t xml:space="preserve"> le lien vers l’utilisateur qui a voté</w:t>
-      </w:r>
-    </w:p>
-    <w:p>
-      <w:pPr>
-        <w:pStyle w:val="Txtjustifi"/>
-        <w:numPr>
-          <w:ilvl w:val="1"/>
-          <w:numId w:val="33"/>
-        </w:numPr>
-      </w:pPr>
-      <w:r>
-        <w:t xml:space="preserve">Pfk_recoit </w:t>
-      </w:r>
-      <w:r>
-        <w:sym w:font="Wingdings" w:char="F0E0"/>
-      </w:r>
-      <w:r>
-        <w:t xml:space="preserve"> le lien vers l’utilisateur qui reçoit le vote</w:t>
-      </w:r>
-    </w:p>
-    <w:p>
-      <w:pPr>
-        <w:pStyle w:val="Txtjustifi"/>
-        <w:numPr>
-          <w:ilvl w:val="1"/>
-          <w:numId w:val="33"/>
-        </w:numPr>
-      </w:pPr>
-      <w:r>
-        <w:t xml:space="preserve">Pfk_competition </w:t>
-      </w:r>
-      <w:r>
-        <w:sym w:font="Wingdings" w:char="F0E0"/>
-      </w:r>
-      <w:r>
-        <w:t xml:space="preserve"> le lien vers la compétition dans laquelle le vote a lieu</w:t>
-      </w:r>
-    </w:p>
-    <w:p>
-      <w:pPr>
-        <w:pStyle w:val="Txtjustifi"/>
-        <w:numPr>
-          <w:ilvl w:val="0"/>
-          <w:numId w:val="33"/>
-        </w:numPr>
-      </w:pPr>
-      <w:r>
-        <w:t>Tr_utilisateur_competition</w:t>
-      </w:r>
-      <w:r>
-        <w:t> :</w:t>
-      </w:r>
-    </w:p>
-    <w:p>
-      <w:pPr>
-        <w:pStyle w:val="Txtjustifi"/>
-        <w:numPr>
-          <w:ilvl w:val="1"/>
-          <w:numId w:val="33"/>
-        </w:numPr>
-      </w:pPr>
-      <w:r>
-        <w:t>Pfk_competition</w:t>
-      </w:r>
-      <w:r>
-        <w:t xml:space="preserve"> </w:t>
-      </w:r>
-      <w:r>
-        <w:sym w:font="Wingdings" w:char="F0E0"/>
-      </w:r>
-      <w:r>
-        <w:t xml:space="preserve"> le lien vers la compétition </w:t>
-      </w:r>
-      <w:r>
-        <w:t xml:space="preserve">dans </w:t>
-      </w:r>
-      <w:r>
-        <w:t>laquelle</w:t>
-      </w:r>
-      <w:r>
-        <w:t xml:space="preserve"> </w:t>
-      </w:r>
-      <w:r>
-        <w:t>s’est inscrit</w:t>
-      </w:r>
-      <w:r>
-        <w:t xml:space="preserve"> l’utilisateur</w:t>
-      </w:r>
-    </w:p>
-    <w:p>
-      <w:pPr>
-        <w:pStyle w:val="Txtjustifi"/>
-        <w:numPr>
-          <w:ilvl w:val="1"/>
-          <w:numId w:val="33"/>
-        </w:numPr>
-      </w:pPr>
-      <w:r>
-        <w:t xml:space="preserve">Pfk_utilisateur </w:t>
-      </w:r>
-      <w:r>
-        <w:sym w:font="Wingdings" w:char="F0E0"/>
-      </w:r>
-      <w:r>
-        <w:t xml:space="preserve"> le lien vers l’utilisateur qui s’est inscrit</w:t>
-      </w:r>
-      <w:r>
-        <w:t xml:space="preserve"> </w:t>
-      </w:r>
-      <w:r>
-        <w:t>à</w:t>
-      </w:r>
-      <w:r>
-        <w:t xml:space="preserve"> la compétition</w:t>
-      </w:r>
-    </w:p>
-    <w:p>
-      <w:pPr>
-        <w:pStyle w:val="Txtjustifi"/>
-        <w:rPr>
-          <w:highlight w:val="yellow"/>
-        </w:rPr>
-      </w:pPr>
     </w:p>
     <w:p>
       <w:pPr>
@@ -9384,113 +8941,31 @@
 <file path=word/header6.xml><?xml version="1.0" encoding="utf-8"?>
 <w:hdr xmlns:wpc="http://schemas.microsoft.com/office/word/2010/wordprocessingCanvas" xmlns:cx="http://schemas.microsoft.com/office/drawing/2014/chartex" xmlns:cx1="http://schemas.microsoft.com/office/drawing/2015/9/8/chartex" xmlns:cx2="http://schemas.microsoft.com/office/drawing/2015/10/21/chartex" xmlns:cx3="http://schemas.microsoft.com/office/drawing/2016/5/9/chartex" xmlns:cx4="http://schemas.microsoft.com/office/drawing/2016/5/10/chartex" xmlns:cx5="http://schemas.microsoft.com/office/drawing/2016/5/11/chartex" xmlns:cx6="http://schemas.microsoft.com/office/drawing/2016/5/12/chartex" xmlns:cx7="http://schemas.microsoft.com/office/drawing/2016/5/13/chartex" xmlns:cx8="http://schemas.microsoft.com/office/drawing/2016/5/14/chartex" xmlns:mc="http://schemas.openxmlformats.org/markup-compatibility/2006" xmlns:aink="http://schemas.microsoft.com/office/drawing/2016/ink" xmlns:am3d="http://schemas.microsoft.com/office/drawing/2017/model3d" xmlns:o="urn:schemas-microsoft-com:office:office" xmlns:oel="http://schemas.microsoft.com/office/2019/extlst" xmlns:r="http://schemas.openxmlformats.org/officeDocument/2006/relationships" xmlns:m="http://schemas.openxmlformats.org/officeDocument/2006/math" xmlns:v="urn:schemas-microsoft-com:vml" xmlns:wp14="http://schemas.microsoft.com/office/word/2010/wordprocessingDrawing" xmlns:wp="http://schemas.openxmlformats.org/drawingml/2006/wordprocessingDrawing" xmlns:w10="urn:schemas-microsoft-com:office:word" xmlns:w="http://schemas.openxmlformats.org/wordprocessingml/2006/main" xmlns:w14="http://schemas.microsoft.com/office/word/2010/wordml" xmlns:w15="http://schemas.microsoft.com/office/word/2012/wordml" xmlns:w16cex="http://schemas.microsoft.com/office/word/2018/wordml/cex" xmlns:w16cid="http://schemas.microsoft.com/office/word/2016/wordml/cid" xmlns:w16="http://schemas.microsoft.com/office/word/2018/wordml" xmlns:w16du="http://schemas.microsoft.com/office/word/2023/wordml/word16du" xmlns:w16sdtdh="http://schemas.microsoft.com/office/word/2020/wordml/sdtdatahash" xmlns:w16sdtfl="http://schemas.microsoft.com/office/word/2024/wordml/sdtformatlock" xmlns:w16se="http://schemas.microsoft.com/office/word/2015/wordml/symex" xmlns:wpg="http://schemas.microsoft.com/office/word/2010/wordprocessingGroup" xmlns:wpi="http://schemas.microsoft.com/office/word/2010/wordprocessingInk" xmlns:wne="http://schemas.microsoft.com/office/word/2006/wordml" xmlns:wps="http://schemas.microsoft.com/office/word/2010/wordprocessingShape" mc:Ignorable="w14 w15 w16se w16cid w16 w16cex w16sdtdh w16sdtfl w16du wp14">
   <w:p>
-    <w:r>
-      <w:fldChar w:fldCharType="begin"/>
-    </w:r>
-    <w:r>
-      <w:instrText xml:space="preserve"> TITLE   \* MERGEFORMAT </w:instrText>
-    </w:r>
-    <w:r>
-      <w:fldChar w:fldCharType="separate"/>
-    </w:r>
-    <w:r>
-      <w:t xml:space="preserve">Rapport </w:t>
-    </w:r>
-    <w:proofErr w:type="spellStart"/>
-    <w:r>
-      <w:t>personnel</w:t>
-    </w:r>
-    <w:r>
-      <w:fldChar w:fldCharType="end"/>
-    </w:r>
-    <w:r>
-      <w:fldChar w:fldCharType="begin"/>
-    </w:r>
-    <w:r>
-      <w:instrText xml:space="preserve"> TITLE   \* MERGEFORMAT </w:instrText>
-    </w:r>
-    <w:r>
-      <w:fldChar w:fldCharType="separate"/>
-    </w:r>
-    <w:r>
-      <w:t>Rapport</w:t>
-    </w:r>
-    <w:proofErr w:type="spellEnd"/>
-    <w:r>
-      <w:t xml:space="preserve"> </w:t>
-    </w:r>
-    <w:proofErr w:type="spellStart"/>
-    <w:r>
-      <w:t>personnel</w:t>
-    </w:r>
-    <w:r>
-      <w:fldChar w:fldCharType="end"/>
-    </w:r>
-    <w:r>
-      <w:fldChar w:fldCharType="begin"/>
-    </w:r>
-    <w:r>
-      <w:instrText xml:space="preserve"> TITLE  \* FirstCap  \* MERGEFORMAT </w:instrText>
-    </w:r>
-    <w:r>
-      <w:fldChar w:fldCharType="separate"/>
-    </w:r>
-    <w:r>
-      <w:t>Rapport</w:t>
-    </w:r>
-    <w:proofErr w:type="spellEnd"/>
-    <w:r>
-      <w:t xml:space="preserve"> </w:t>
-    </w:r>
-    <w:proofErr w:type="spellStart"/>
-    <w:r>
-      <w:t>personnel</w:t>
-    </w:r>
-    <w:r>
-      <w:fldChar w:fldCharType="end"/>
-    </w:r>
-    <w:r>
-      <w:fldChar w:fldCharType="begin"/>
-    </w:r>
-    <w:r>
-      <w:instrText xml:space="preserve"> TITLE   \* MERGEFORMAT </w:instrText>
-    </w:r>
-    <w:r>
-      <w:fldChar w:fldCharType="separate"/>
-    </w:r>
-    <w:r>
-      <w:t>Rapport</w:t>
-    </w:r>
-    <w:proofErr w:type="spellEnd"/>
-    <w:r>
-      <w:t xml:space="preserve"> </w:t>
-    </w:r>
-    <w:proofErr w:type="spellStart"/>
-    <w:r>
-      <w:t>personnel</w:t>
-    </w:r>
-    <w:r>
-      <w:fldChar w:fldCharType="end"/>
-    </w:r>
-    <w:r>
-      <w:fldChar w:fldCharType="begin"/>
-    </w:r>
-    <w:r>
-      <w:instrText xml:space="preserve"> TITLE  \* FirstCap  \* MERGEFORMAT </w:instrText>
-    </w:r>
-    <w:r>
-      <w:fldChar w:fldCharType="separate"/>
-    </w:r>
-    <w:r>
-      <w:t>Rapport</w:t>
-    </w:r>
-    <w:proofErr w:type="spellEnd"/>
-    <w:r>
-      <w:t xml:space="preserve"> personnel</w:t>
-    </w:r>
-    <w:r>
-      <w:fldChar w:fldCharType="end"/>
-    </w:r>
+    <w:fldSimple w:instr=" TITLE   \* MERGEFORMAT ">
+      <w:r>
+        <w:t>Rapport personnel</w:t>
+      </w:r>
+    </w:fldSimple>
+    <w:fldSimple w:instr=" TITLE   \* MERGEFORMAT ">
+      <w:r>
+        <w:t>Rapport personnel</w:t>
+      </w:r>
+    </w:fldSimple>
+    <w:fldSimple w:instr=" TITLE  \* FirstCap  \* MERGEFORMAT ">
+      <w:r>
+        <w:t>Rapport personnel</w:t>
+      </w:r>
+    </w:fldSimple>
+    <w:fldSimple w:instr=" TITLE   \* MERGEFORMAT ">
+      <w:r>
+        <w:t>Rapport personnel</w:t>
+      </w:r>
+    </w:fldSimple>
+    <w:fldSimple w:instr=" TITLE  \* FirstCap  \* MERGEFORMAT ">
+      <w:r>
+        <w:t>Rapport personnel</w:t>
+      </w:r>
+    </w:fldSimple>
   </w:p>
 </w:hdr>
 </file>
@@ -15213,10 +14688,16 @@
 <file path=customXml/itemProps1.xml><?xml version="1.0" encoding="utf-8"?>
 <ds:datastoreItem xmlns:ds="http://schemas.openxmlformats.org/officeDocument/2006/customXml" ds:itemID="{9EB2CB39-6042-4C2F-A00F-0C75200A34CB}">
   <ds:schemaRefs>
+    <ds:schemaRef ds:uri="http://purl.org/dc/dcmitype/"/>
+    <ds:schemaRef ds:uri="http://schemas.microsoft.com/office/2006/documentManagement/types"/>
+    <ds:schemaRef ds:uri="http://purl.org/dc/elements/1.1/"/>
+    <ds:schemaRef ds:uri="924ebf79-8ca5-43a7-b11c-cae8c16b2b70"/>
+    <ds:schemaRef ds:uri="http://www.w3.org/XML/1998/namespace"/>
     <ds:schemaRef ds:uri="http://schemas.microsoft.com/office/2006/metadata/properties"/>
+    <ds:schemaRef ds:uri="fcabc8dd-3274-4261-b688-fb49e1a84a60"/>
+    <ds:schemaRef ds:uri="http://schemas.openxmlformats.org/package/2006/metadata/core-properties"/>
+    <ds:schemaRef ds:uri="http://purl.org/dc/terms/"/>
     <ds:schemaRef ds:uri="http://schemas.microsoft.com/office/infopath/2007/PartnerControls"/>
-    <ds:schemaRef ds:uri="924ebf79-8ca5-43a7-b11c-cae8c16b2b70"/>
-    <ds:schemaRef ds:uri="fcabc8dd-3274-4261-b688-fb49e1a84a60"/>
   </ds:schemaRefs>
 </ds:datastoreItem>
 </file>

</xml_diff>